<commit_message>
NFS mugarria Bukatuta eta 2.9 bukatzen
</commit_message>
<xml_diff>
--- a/Mugarriak/Datu-Baseak/Documentoak/2.9.docx
+++ b/Mugarriak/Datu-Baseak/Documentoak/2.9.docx
@@ -3,6 +3,9 @@
 <w:document xmlns:wpc="http://schemas.microsoft.com/office/word/2010/wordprocessingCanvas" xmlns:cx="http://schemas.microsoft.com/office/drawing/2014/chartex" xmlns:cx1="http://schemas.microsoft.com/office/drawing/2015/9/8/chartex" xmlns:mc="http://schemas.openxmlformats.org/markup-compatibility/2006" xmlns:o="urn:schemas-microsoft-com:office:office" xmlns:r="http://schemas.openxmlformats.org/officeDocument/2006/relationships" xmlns:m="http://schemas.openxmlformats.org/officeDocument/2006/math" xmlns:v="urn:schemas-microsoft-com:vml" xmlns:wp14="http://schemas.microsoft.com/office/word/2010/wordprocessingDrawing" xmlns:wp="http://schemas.openxmlformats.org/drawingml/2006/wordprocessingDrawing" xmlns:w10="urn:schemas-microsoft-com:office:word" xmlns:w="http://schemas.openxmlformats.org/wordprocessingml/2006/main" xmlns:w14="http://schemas.microsoft.com/office/word/2010/wordml" xmlns:w15="http://schemas.microsoft.com/office/word/2012/wordml" xmlns:w16se="http://schemas.microsoft.com/office/word/2015/wordml/symex" xmlns:wpg="http://schemas.microsoft.com/office/word/2010/wordprocessingGroup" xmlns:wpi="http://schemas.microsoft.com/office/word/2010/wordprocessingInk" xmlns:wne="http://schemas.microsoft.com/office/word/2006/wordml" xmlns:wps="http://schemas.microsoft.com/office/word/2010/wordprocessingShape" mc:Ignorable="w14 w15 w16se wp14">
   <w:body>
     <w:p>
+      <w:pPr>
+        <w:jc w:val="both"/>
+      </w:pPr>
       <w:r>
         <w:t xml:space="preserve">Datu basearen datuak ez dira asko aldatuko hilero. </w:t>
       </w:r>
@@ -10,7 +13,10 @@
         <w:t>Hauek</w:t>
       </w:r>
       <w:r>
-        <w:t xml:space="preserve"> izango ziren gure datua basean eguneratu egingo ziren taulak: Sozioak, Sozietateak, Produktuak, Eztiak eta Materiala. Taula </w:t>
+        <w:t xml:space="preserve"> izango ziren gure datu</w:t>
+      </w:r>
+      <w:r>
+        <w:t xml:space="preserve"> basean eguneratu egingo ziren taulak: Sozioak, Sozietateak, Produktuak, Eztiak eta Materiala. Taula </w:t>
       </w:r>
       <w:r>
         <w:t>hauetatik</w:t>
@@ -21,10 +27,11 @@
       <w:r>
         <w:t>beste bi taulak ez ziren asko aldatuko, baina ez ziren gutxi aldatuko ere.</w:t>
       </w:r>
-      <w:bookmarkStart w:id="0" w:name="_GoBack"/>
-      <w:bookmarkEnd w:id="0"/>
-    </w:p>
-    <w:p>
+    </w:p>
+    <w:p>
+      <w:pPr>
+        <w:jc w:val="both"/>
+      </w:pPr>
       <w:r>
         <w:t>Politika:</w:t>
       </w:r>
@@ -36,6 +43,7 @@
           <w:ilvl w:val="0"/>
           <w:numId w:val="2"/>
         </w:numPr>
+        <w:jc w:val="both"/>
       </w:pPr>
     </w:p>
     <w:p>
@@ -45,6 +53,7 @@
           <w:ilvl w:val="0"/>
           <w:numId w:val="1"/>
         </w:numPr>
+        <w:jc w:val="both"/>
       </w:pPr>
       <w:r>
         <w:t>Hile</w:t>
@@ -66,6 +75,7 @@
       <w:pPr>
         <w:pStyle w:val="Zerrenda-paragrafoa"/>
         <w:ind w:left="1068"/>
+        <w:jc w:val="both"/>
       </w:pPr>
     </w:p>
     <w:p>
@@ -75,9 +85,15 @@
           <w:ilvl w:val="0"/>
           <w:numId w:val="1"/>
         </w:numPr>
-      </w:pPr>
-      <w:r>
-        <w:t>Astelehenero segurtasun kopia diferentziala</w:t>
+        <w:jc w:val="both"/>
+      </w:pPr>
+      <w:r>
+        <w:t>Astelehenero segurtasun kopia dif</w:t>
+      </w:r>
+      <w:bookmarkStart w:id="0" w:name="_GoBack"/>
+      <w:bookmarkEnd w:id="0"/>
+      <w:r>
+        <w:t>erentziala</w:t>
       </w:r>
       <w:r>
         <w:t xml:space="preserve"> egingo da, </w:t>
@@ -102,6 +118,7 @@
       <w:pPr>
         <w:pStyle w:val="Zerrenda-paragrafoa"/>
         <w:ind w:left="1068"/>
+        <w:jc w:val="both"/>
       </w:pPr>
     </w:p>
     <w:p>
@@ -111,6 +128,7 @@
           <w:ilvl w:val="0"/>
           <w:numId w:val="1"/>
         </w:numPr>
+        <w:jc w:val="both"/>
       </w:pPr>
       <w:r>
         <w:t xml:space="preserve">Asteazkenetan eta  </w:t>
@@ -129,6 +147,7 @@
           <w:ilvl w:val="0"/>
           <w:numId w:val="2"/>
         </w:numPr>
+        <w:jc w:val="both"/>
       </w:pPr>
       <w:r>
         <w:t xml:space="preserve"> </w:t>
@@ -141,6 +160,7 @@
           <w:ilvl w:val="0"/>
           <w:numId w:val="3"/>
         </w:numPr>
+        <w:jc w:val="both"/>
       </w:pPr>
       <w:proofErr w:type="spellStart"/>
       <w:r>
@@ -158,6 +178,7 @@
           <w:ilvl w:val="0"/>
           <w:numId w:val="2"/>
         </w:numPr>
+        <w:jc w:val="both"/>
       </w:pPr>
     </w:p>
     <w:p>
@@ -167,6 +188,7 @@
           <w:ilvl w:val="0"/>
           <w:numId w:val="3"/>
         </w:numPr>
+        <w:jc w:val="both"/>
       </w:pPr>
       <w:proofErr w:type="spellStart"/>
       <w:r>
@@ -178,11 +200,17 @@
       </w:r>
     </w:p>
     <w:p>
+      <w:pPr>
+        <w:jc w:val="both"/>
+      </w:pPr>
       <w:r>
         <w:t>Kontserbazioa:</w:t>
       </w:r>
     </w:p>
     <w:p>
+      <w:pPr>
+        <w:jc w:val="both"/>
+      </w:pPr>
       <w:r>
         <w:t>Hi</w:t>
       </w:r>
@@ -231,22 +259,145 @@
       </w:r>
     </w:p>
     <w:p>
+      <w:pPr>
+        <w:jc w:val="both"/>
+      </w:pPr>
       <w:r>
         <w:br w:type="page"/>
       </w:r>
-    </w:p>
-    <w:p/>
-    <w:p>
+      <w:proofErr w:type="spellStart"/>
+      <w:r>
+        <w:lastRenderedPageBreak/>
+        <w:t>Handy</w:t>
+      </w:r>
+      <w:proofErr w:type="spellEnd"/>
+      <w:r>
+        <w:t xml:space="preserve"> </w:t>
+      </w:r>
+      <w:proofErr w:type="spellStart"/>
+      <w:r>
+        <w:t>backup</w:t>
+      </w:r>
+      <w:proofErr w:type="spellEnd"/>
+      <w:r>
+        <w:t xml:space="preserve">-ekin </w:t>
+      </w:r>
+      <w:proofErr w:type="spellStart"/>
+      <w:r>
+        <w:t>backup</w:t>
+      </w:r>
+      <w:proofErr w:type="spellEnd"/>
+      <w:r>
+        <w:t xml:space="preserve">-ak egiteko </w:t>
+      </w:r>
+      <w:r>
+        <w:t xml:space="preserve">“New” ikonoari </w:t>
+      </w:r>
+      <w:r>
+        <w:t xml:space="preserve"> </w:t>
+      </w:r>
+      <w:r>
+        <w:t>eman beharko zaio.</w:t>
+      </w:r>
+    </w:p>
+    <w:p>
+      <w:pPr>
+        <w:keepNext/>
+        <w:jc w:val="center"/>
+      </w:pPr>
       <w:r>
         <w:rPr>
           <w:noProof/>
           <w:lang w:val="es-ES" w:eastAsia="es-ES"/>
         </w:rPr>
+        <mc:AlternateContent>
+          <mc:Choice Requires="wps">
+            <w:drawing>
+              <wp:anchor distT="0" distB="0" distL="114300" distR="114300" simplePos="0" relativeHeight="251659264" behindDoc="0" locked="0" layoutInCell="1" allowOverlap="1">
+                <wp:simplePos x="0" y="0"/>
+                <wp:positionH relativeFrom="margin">
+                  <wp:posOffset>24765</wp:posOffset>
+                </wp:positionH>
+                <wp:positionV relativeFrom="paragraph">
+                  <wp:posOffset>443230</wp:posOffset>
+                </wp:positionV>
+                <wp:extent cx="304800" cy="428625"/>
+                <wp:effectExtent l="19050" t="19050" r="19050" b="28575"/>
+                <wp:wrapNone/>
+                <wp:docPr id="15" name="Laukizuzena 15"/>
+                <wp:cNvGraphicFramePr/>
+                <a:graphic xmlns:a="http://schemas.openxmlformats.org/drawingml/2006/main">
+                  <a:graphicData uri="http://schemas.microsoft.com/office/word/2010/wordprocessingShape">
+                    <wps:wsp>
+                      <wps:cNvSpPr/>
+                      <wps:spPr>
+                        <a:xfrm>
+                          <a:off x="0" y="0"/>
+                          <a:ext cx="304800" cy="428625"/>
+                        </a:xfrm>
+                        <a:prstGeom prst="rect">
+                          <a:avLst/>
+                        </a:prstGeom>
+                        <a:noFill/>
+                        <a:ln w="38100">
+                          <a:solidFill>
+                            <a:srgbClr val="FF0000"/>
+                          </a:solidFill>
+                        </a:ln>
+                      </wps:spPr>
+                      <wps:style>
+                        <a:lnRef idx="2">
+                          <a:schemeClr val="accent1">
+                            <a:shade val="50000"/>
+                          </a:schemeClr>
+                        </a:lnRef>
+                        <a:fillRef idx="1">
+                          <a:schemeClr val="accent1"/>
+                        </a:fillRef>
+                        <a:effectRef idx="0">
+                          <a:schemeClr val="accent1"/>
+                        </a:effectRef>
+                        <a:fontRef idx="minor">
+                          <a:schemeClr val="lt1"/>
+                        </a:fontRef>
+                      </wps:style>
+                      <wps:bodyPr rot="0" spcFirstLastPara="0" vertOverflow="overflow" horzOverflow="overflow" vert="horz" wrap="square" lIns="91440" tIns="45720" rIns="91440" bIns="45720" numCol="1" spcCol="0" rtlCol="0" fromWordArt="0" anchor="ctr" anchorCtr="0" forceAA="0" compatLnSpc="1">
+                        <a:prstTxWarp prst="textNoShape">
+                          <a:avLst/>
+                        </a:prstTxWarp>
+                        <a:noAutofit/>
+                      </wps:bodyPr>
+                    </wps:wsp>
+                  </a:graphicData>
+                </a:graphic>
+                <wp14:sizeRelH relativeFrom="margin">
+                  <wp14:pctWidth>0</wp14:pctWidth>
+                </wp14:sizeRelH>
+                <wp14:sizeRelV relativeFrom="margin">
+                  <wp14:pctHeight>0</wp14:pctHeight>
+                </wp14:sizeRelV>
+              </wp:anchor>
+            </w:drawing>
+          </mc:Choice>
+          <mc:Fallback>
+            <w:pict>
+              <v:rect w14:anchorId="3C4C747A" id="Laukizuzena 15" o:spid="_x0000_s1026" style="position:absolute;margin-left:1.95pt;margin-top:34.9pt;width:24pt;height:33.75pt;z-index:251659264;visibility:visible;mso-wrap-style:square;mso-width-percent:0;mso-height-percent:0;mso-wrap-distance-left:9pt;mso-wrap-distance-top:0;mso-wrap-distance-right:9pt;mso-wrap-distance-bottom:0;mso-position-horizontal:absolute;mso-position-horizontal-relative:margin;mso-position-vertical:absolute;mso-position-vertical-relative:text;mso-width-percent:0;mso-height-percent:0;mso-width-relative:margin;mso-height-relative:margin;v-text-anchor:middle" o:gfxdata="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" filled="f" strokecolor="red" strokeweight="3pt">
+                <w10:wrap anchorx="margin"/>
+              </v:rect>
+            </w:pict>
+          </mc:Fallback>
+        </mc:AlternateContent>
+      </w:r>
+      <w:r>
+        <w:rPr>
+          <w:noProof/>
+          <w:lang w:eastAsia="es-ES"/>
+        </w:rPr>
         <w:drawing>
-          <wp:inline distT="0" distB="0" distL="0" distR="0" wp14:anchorId="1B49163C" wp14:editId="12678AE2">
-            <wp:extent cx="5400040" cy="2154555"/>
+          <wp:inline distT="0" distB="0" distL="0" distR="0" wp14:anchorId="3C7E648A" wp14:editId="57E3C8F0">
+            <wp:extent cx="6023654" cy="1666875"/>
             <wp:effectExtent l="0" t="0" r="0" b="0"/>
-            <wp:docPr id="1" name="Irudia 1"/>
+            <wp:docPr id="14" name="Irudia 14"/>
             <wp:cNvGraphicFramePr>
               <a:graphicFrameLocks xmlns:a="http://schemas.openxmlformats.org/drawingml/2006/main" noChangeAspect="1"/>
             </wp:cNvGraphicFramePr>
@@ -257,20 +408,27 @@
                     <pic:cNvPr id="1" name=""/>
                     <pic:cNvPicPr/>
                   </pic:nvPicPr>
-                  <pic:blipFill>
-                    <a:blip r:embed="rId5"/>
-                    <a:stretch>
-                      <a:fillRect/>
-                    </a:stretch>
+                  <pic:blipFill rotWithShape="1">
+                    <a:blip r:embed="rId8"/>
+                    <a:srcRect l="529" b="63759"/>
+                    <a:stretch/>
                   </pic:blipFill>
-                  <pic:spPr>
+                  <pic:spPr bwMode="auto">
                     <a:xfrm>
                       <a:off x="0" y="0"/>
-                      <a:ext cx="5400040" cy="2154555"/>
+                      <a:ext cx="6036347" cy="1670387"/>
                     </a:xfrm>
                     <a:prstGeom prst="rect">
                       <a:avLst/>
                     </a:prstGeom>
+                    <a:ln>
+                      <a:noFill/>
+                    </a:ln>
+                    <a:extLst>
+                      <a:ext uri="{53640926-AAD7-44D8-BBD7-CCE9431645EC}">
+                        <a14:shadowObscured xmlns:a14="http://schemas.microsoft.com/office/drawing/2010/main"/>
+                      </a:ext>
+                    </a:extLst>
                   </pic:spPr>
                 </pic:pic>
               </a:graphicData>
@@ -278,141 +436,116 @@
           </wp:inline>
         </w:drawing>
       </w:r>
+    </w:p>
+    <w:p>
+      <w:pPr>
+        <w:pStyle w:val="Epigrafea"/>
+        <w:jc w:val="center"/>
+      </w:pPr>
+      <w:r>
+        <w:t xml:space="preserve">Irudia </w:t>
+      </w:r>
+      <w:r>
+        <w:fldChar w:fldCharType="begin"/>
+      </w:r>
+      <w:r>
+        <w:instrText xml:space="preserve"> SEQ Irudia \* ARABIC </w:instrText>
+      </w:r>
+      <w:r>
+        <w:fldChar w:fldCharType="separate"/>
+      </w:r>
       <w:r>
         <w:rPr>
           <w:noProof/>
-          <w:lang w:val="es-ES" w:eastAsia="es-ES"/>
+        </w:rPr>
+        <w:t>1</w:t>
+      </w:r>
+      <w:r>
+        <w:fldChar w:fldCharType="end"/>
+      </w:r>
+      <w:r>
+        <w:t>-</w:t>
+      </w:r>
+      <w:proofErr w:type="spellStart"/>
+      <w:r>
+        <w:t>Backup</w:t>
+      </w:r>
+      <w:proofErr w:type="spellEnd"/>
+      <w:r>
+        <w:t xml:space="preserve"> DB</w:t>
+      </w:r>
+    </w:p>
+    <w:p>
+      <w:pPr>
+        <w:jc w:val="both"/>
+      </w:pPr>
+    </w:p>
+    <w:p>
+      <w:pPr>
+        <w:jc w:val="both"/>
+      </w:pPr>
+      <w:r>
+        <w:t>New-eri eman ta gero fitxa bat aterako da. Or “</w:t>
+      </w:r>
+      <w:proofErr w:type="spellStart"/>
+      <w:r>
+        <w:t>backup</w:t>
+      </w:r>
+      <w:proofErr w:type="spellEnd"/>
+      <w:r>
+        <w:t>” aukeratu beharko da</w:t>
+      </w:r>
+      <w:r>
+        <w:t xml:space="preserve"> </w:t>
+      </w:r>
+      <w:proofErr w:type="spellStart"/>
+      <w:r>
+        <w:t>backup</w:t>
+      </w:r>
+      <w:proofErr w:type="spellEnd"/>
+      <w:r>
+        <w:t xml:space="preserve"> a egiteko, nahi bada inkrementalak edo diferentzialak egin “</w:t>
+      </w:r>
+      <w:proofErr w:type="spellStart"/>
+      <w:r>
+        <w:t>Advanced</w:t>
+      </w:r>
+      <w:proofErr w:type="spellEnd"/>
+      <w:r>
+        <w:t xml:space="preserve"> </w:t>
+      </w:r>
+      <w:proofErr w:type="spellStart"/>
+      <w:r>
+        <w:t>mode</w:t>
+      </w:r>
+      <w:proofErr w:type="spellEnd"/>
+      <w:r>
+        <w:t xml:space="preserve">” aukeratu beharko da </w:t>
+      </w:r>
+      <w:proofErr w:type="spellStart"/>
+      <w:r>
+        <w:t>next</w:t>
+      </w:r>
+      <w:proofErr w:type="spellEnd"/>
+      <w:r>
+        <w:t xml:space="preserve"> eman baino lehenago.</w:t>
+      </w:r>
+    </w:p>
+    <w:p>
+      <w:pPr>
+        <w:keepNext/>
+        <w:jc w:val="center"/>
+      </w:pPr>
+      <w:r>
+        <w:rPr>
+          <w:noProof/>
+          <w:lang w:eastAsia="es-ES"/>
         </w:rPr>
         <w:drawing>
-          <wp:inline distT="0" distB="0" distL="0" distR="0" wp14:anchorId="5321405E" wp14:editId="6390EC43">
-            <wp:extent cx="4734586" cy="3686689"/>
-            <wp:effectExtent l="0" t="0" r="8890" b="9525"/>
+          <wp:inline distT="0" distB="0" distL="0" distR="0" wp14:anchorId="0FE33D2D" wp14:editId="1BAE907C">
+            <wp:extent cx="3983635" cy="2828925"/>
+            <wp:effectExtent l="0" t="0" r="0" b="0"/>
             <wp:docPr id="2" name="Irudia 2"/>
-            <wp:cNvGraphicFramePr>
-              <a:graphicFrameLocks xmlns:a="http://schemas.openxmlformats.org/drawingml/2006/main" noChangeAspect="1"/>
-            </wp:cNvGraphicFramePr>
-            <a:graphic xmlns:a="http://schemas.openxmlformats.org/drawingml/2006/main">
-              <a:graphicData uri="http://schemas.openxmlformats.org/drawingml/2006/picture">
-                <pic:pic xmlns:pic="http://schemas.openxmlformats.org/drawingml/2006/picture">
-                  <pic:nvPicPr>
-                    <pic:cNvPr id="1" name=""/>
-                    <pic:cNvPicPr/>
-                  </pic:nvPicPr>
-                  <pic:blipFill>
-                    <a:blip r:embed="rId6"/>
-                    <a:stretch>
-                      <a:fillRect/>
-                    </a:stretch>
-                  </pic:blipFill>
-                  <pic:spPr>
-                    <a:xfrm>
-                      <a:off x="0" y="0"/>
-                      <a:ext cx="4734586" cy="3686689"/>
-                    </a:xfrm>
-                    <a:prstGeom prst="rect">
-                      <a:avLst/>
-                    </a:prstGeom>
-                  </pic:spPr>
-                </pic:pic>
-              </a:graphicData>
-            </a:graphic>
-          </wp:inline>
-        </w:drawing>
-      </w:r>
-      <w:r>
-        <w:rPr>
-          <w:noProof/>
-          <w:lang w:val="es-ES" w:eastAsia="es-ES"/>
-        </w:rPr>
-        <w:lastRenderedPageBreak/>
-        <w:drawing>
-          <wp:inline distT="0" distB="0" distL="0" distR="0" wp14:anchorId="081B05C5" wp14:editId="22F18084">
-            <wp:extent cx="3839843" cy="2914650"/>
-            <wp:effectExtent l="0" t="0" r="8890" b="0"/>
-            <wp:docPr id="3" name="Irudia 3"/>
-            <wp:cNvGraphicFramePr>
-              <a:graphicFrameLocks xmlns:a="http://schemas.openxmlformats.org/drawingml/2006/main" noChangeAspect="1"/>
-            </wp:cNvGraphicFramePr>
-            <a:graphic xmlns:a="http://schemas.openxmlformats.org/drawingml/2006/main">
-              <a:graphicData uri="http://schemas.openxmlformats.org/drawingml/2006/picture">
-                <pic:pic xmlns:pic="http://schemas.openxmlformats.org/drawingml/2006/picture">
-                  <pic:nvPicPr>
-                    <pic:cNvPr id="1" name=""/>
-                    <pic:cNvPicPr/>
-                  </pic:nvPicPr>
-                  <pic:blipFill>
-                    <a:blip r:embed="rId7"/>
-                    <a:stretch>
-                      <a:fillRect/>
-                    </a:stretch>
-                  </pic:blipFill>
-                  <pic:spPr>
-                    <a:xfrm>
-                      <a:off x="0" y="0"/>
-                      <a:ext cx="3845298" cy="2918791"/>
-                    </a:xfrm>
-                    <a:prstGeom prst="rect">
-                      <a:avLst/>
-                    </a:prstGeom>
-                  </pic:spPr>
-                </pic:pic>
-              </a:graphicData>
-            </a:graphic>
-          </wp:inline>
-        </w:drawing>
-      </w:r>
-      <w:r>
-        <w:rPr>
-          <w:noProof/>
-          <w:lang w:val="es-ES" w:eastAsia="es-ES"/>
-        </w:rPr>
-        <w:drawing>
-          <wp:inline distT="0" distB="0" distL="0" distR="0" wp14:anchorId="63FFD5B3" wp14:editId="47F4A4E2">
-            <wp:extent cx="3914759" cy="2990850"/>
-            <wp:effectExtent l="0" t="0" r="0" b="0"/>
-            <wp:docPr id="4" name="Irudia 4"/>
-            <wp:cNvGraphicFramePr>
-              <a:graphicFrameLocks xmlns:a="http://schemas.openxmlformats.org/drawingml/2006/main" noChangeAspect="1"/>
-            </wp:cNvGraphicFramePr>
-            <a:graphic xmlns:a="http://schemas.openxmlformats.org/drawingml/2006/main">
-              <a:graphicData uri="http://schemas.openxmlformats.org/drawingml/2006/picture">
-                <pic:pic xmlns:pic="http://schemas.openxmlformats.org/drawingml/2006/picture">
-                  <pic:nvPicPr>
-                    <pic:cNvPr id="1" name=""/>
-                    <pic:cNvPicPr/>
-                  </pic:nvPicPr>
-                  <pic:blipFill>
-                    <a:blip r:embed="rId8"/>
-                    <a:stretch>
-                      <a:fillRect/>
-                    </a:stretch>
-                  </pic:blipFill>
-                  <pic:spPr>
-                    <a:xfrm>
-                      <a:off x="0" y="0"/>
-                      <a:ext cx="3918419" cy="2993646"/>
-                    </a:xfrm>
-                    <a:prstGeom prst="rect">
-                      <a:avLst/>
-                    </a:prstGeom>
-                  </pic:spPr>
-                </pic:pic>
-              </a:graphicData>
-            </a:graphic>
-          </wp:inline>
-        </w:drawing>
-      </w:r>
-      <w:r>
-        <w:rPr>
-          <w:noProof/>
-          <w:lang w:val="es-ES" w:eastAsia="es-ES"/>
-        </w:rPr>
-        <w:lastRenderedPageBreak/>
-        <w:drawing>
-          <wp:inline distT="0" distB="0" distL="0" distR="0" wp14:anchorId="06191931" wp14:editId="677C25BE">
-            <wp:extent cx="3708521" cy="2828925"/>
-            <wp:effectExtent l="0" t="0" r="6350" b="0"/>
-            <wp:docPr id="5" name="Irudia 5"/>
             <wp:cNvGraphicFramePr>
               <a:graphicFrameLocks xmlns:a="http://schemas.openxmlformats.org/drawingml/2006/main" noChangeAspect="1"/>
             </wp:cNvGraphicFramePr>
@@ -432,7 +565,7 @@
                   <pic:spPr>
                     <a:xfrm>
                       <a:off x="0" y="0"/>
-                      <a:ext cx="3711726" cy="2831370"/>
+                      <a:ext cx="3993896" cy="2836212"/>
                     </a:xfrm>
                     <a:prstGeom prst="rect">
                       <a:avLst/>
@@ -444,16 +577,103 @@
           </wp:inline>
         </w:drawing>
       </w:r>
+    </w:p>
+    <w:p>
+      <w:pPr>
+        <w:pStyle w:val="Epigrafea"/>
+        <w:jc w:val="center"/>
+      </w:pPr>
+      <w:r>
+        <w:t xml:space="preserve">Irudia </w:t>
+      </w:r>
+      <w:r>
+        <w:fldChar w:fldCharType="begin"/>
+      </w:r>
+      <w:r>
+        <w:instrText xml:space="preserve"> SEQ Irudia \* ARABIC </w:instrText>
+      </w:r>
+      <w:r>
+        <w:fldChar w:fldCharType="separate"/>
+      </w:r>
       <w:r>
         <w:rPr>
           <w:noProof/>
-          <w:lang w:val="es-ES" w:eastAsia="es-ES"/>
+        </w:rPr>
+        <w:t>2</w:t>
+      </w:r>
+      <w:r>
+        <w:fldChar w:fldCharType="end"/>
+      </w:r>
+      <w:r>
+        <w:t>-</w:t>
+      </w:r>
+      <w:proofErr w:type="spellStart"/>
+      <w:r>
+        <w:t>Backup</w:t>
+      </w:r>
+      <w:proofErr w:type="spellEnd"/>
+      <w:r>
+        <w:t xml:space="preserve"> DB</w:t>
+      </w:r>
+    </w:p>
+    <w:p/>
+    <w:p/>
+    <w:p/>
+    <w:p/>
+    <w:p/>
+    <w:p>
+      <w:r>
+        <w:br w:type="page"/>
+      </w:r>
+    </w:p>
+    <w:p>
+      <w:pPr>
+        <w:jc w:val="both"/>
+      </w:pPr>
+      <w:r>
+        <w:lastRenderedPageBreak/>
+        <w:t xml:space="preserve">Gure datu baseari </w:t>
+      </w:r>
+      <w:proofErr w:type="spellStart"/>
+      <w:r>
+        <w:t>backup</w:t>
+      </w:r>
+      <w:proofErr w:type="spellEnd"/>
+      <w:r>
+        <w:t xml:space="preserve"> a egiteko </w:t>
+      </w:r>
+      <w:proofErr w:type="spellStart"/>
+      <w:r>
+        <w:t>Database</w:t>
+      </w:r>
+      <w:proofErr w:type="spellEnd"/>
+      <w:r>
+        <w:t>/</w:t>
+      </w:r>
+      <w:proofErr w:type="spellStart"/>
+      <w:r>
+        <w:t>Database</w:t>
+      </w:r>
+      <w:proofErr w:type="spellEnd"/>
+      <w:r>
+        <w:t xml:space="preserve"> aukeratu beharko da.</w:t>
+      </w:r>
+    </w:p>
+    <w:p>
+      <w:pPr>
+        <w:keepNext/>
+        <w:jc w:val="center"/>
+      </w:pPr>
+      <w:r>
+        <w:rPr>
+          <w:noProof/>
+          <w:lang w:eastAsia="es-ES"/>
         </w:rPr>
         <w:drawing>
-          <wp:inline distT="0" distB="0" distL="0" distR="0" wp14:anchorId="17495DA7" wp14:editId="1F99498E">
-            <wp:extent cx="5400040" cy="4105910"/>
-            <wp:effectExtent l="0" t="0" r="0" b="8890"/>
-            <wp:docPr id="7" name="Irudia 7"/>
+          <wp:inline distT="0" distB="0" distL="0" distR="0" wp14:anchorId="6F07C5FD" wp14:editId="184374E5">
+            <wp:extent cx="4223670" cy="3000375"/>
+            <wp:effectExtent l="0" t="0" r="5715" b="0"/>
+            <wp:docPr id="16" name="Irudia 16"/>
             <wp:cNvGraphicFramePr>
               <a:graphicFrameLocks xmlns:a="http://schemas.openxmlformats.org/drawingml/2006/main" noChangeAspect="1"/>
             </wp:cNvGraphicFramePr>
@@ -473,7 +693,7 @@
                   <pic:spPr>
                     <a:xfrm>
                       <a:off x="0" y="0"/>
-                      <a:ext cx="5400040" cy="4105910"/>
+                      <a:ext cx="4238210" cy="3010704"/>
                     </a:xfrm>
                     <a:prstGeom prst="rect">
                       <a:avLst/>
@@ -486,7 +706,1387 @@
         </w:drawing>
       </w:r>
     </w:p>
+    <w:p>
+      <w:pPr>
+        <w:pStyle w:val="Epigrafea"/>
+        <w:jc w:val="center"/>
+      </w:pPr>
+      <w:r>
+        <w:t xml:space="preserve">Irudia </w:t>
+      </w:r>
+      <w:r>
+        <w:fldChar w:fldCharType="begin"/>
+      </w:r>
+      <w:r>
+        <w:instrText xml:space="preserve"> SEQ Irudia \* ARABIC </w:instrText>
+      </w:r>
+      <w:r>
+        <w:fldChar w:fldCharType="separate"/>
+      </w:r>
+      <w:r>
+        <w:rPr>
+          <w:noProof/>
+        </w:rPr>
+        <w:t>3</w:t>
+      </w:r>
+      <w:r>
+        <w:fldChar w:fldCharType="end"/>
+      </w:r>
+      <w:r>
+        <w:t>-</w:t>
+      </w:r>
+      <w:proofErr w:type="spellStart"/>
+      <w:r>
+        <w:t>Backup</w:t>
+      </w:r>
+      <w:proofErr w:type="spellEnd"/>
+      <w:r>
+        <w:t xml:space="preserve"> DB</w:t>
+      </w:r>
+    </w:p>
+    <w:p/>
+    <w:p>
+      <w:pPr>
+        <w:jc w:val="both"/>
+      </w:pPr>
+      <w:r>
+        <w:t xml:space="preserve">Or nai den </w:t>
+      </w:r>
+      <w:proofErr w:type="spellStart"/>
+      <w:r>
+        <w:t>datubasea</w:t>
+      </w:r>
+      <w:proofErr w:type="spellEnd"/>
+      <w:r>
+        <w:t xml:space="preserve"> eta nai diren taulak aukeratu beharko dira.</w:t>
+      </w:r>
+    </w:p>
+    <w:p>
+      <w:pPr>
+        <w:keepNext/>
+        <w:jc w:val="center"/>
+      </w:pPr>
+      <w:r>
+        <w:rPr>
+          <w:noProof/>
+          <w:lang w:eastAsia="es-ES"/>
+        </w:rPr>
+        <w:drawing>
+          <wp:inline distT="0" distB="0" distL="0" distR="0" wp14:anchorId="12E9B42D" wp14:editId="2AB1CEA2">
+            <wp:extent cx="4343400" cy="3174809"/>
+            <wp:effectExtent l="0" t="0" r="0" b="6985"/>
+            <wp:docPr id="1" name="Irudia 1"/>
+            <wp:cNvGraphicFramePr>
+              <a:graphicFrameLocks xmlns:a="http://schemas.openxmlformats.org/drawingml/2006/main" noChangeAspect="1"/>
+            </wp:cNvGraphicFramePr>
+            <a:graphic xmlns:a="http://schemas.openxmlformats.org/drawingml/2006/main">
+              <a:graphicData uri="http://schemas.openxmlformats.org/drawingml/2006/picture">
+                <pic:pic xmlns:pic="http://schemas.openxmlformats.org/drawingml/2006/picture">
+                  <pic:nvPicPr>
+                    <pic:cNvPr id="1" name=""/>
+                    <pic:cNvPicPr/>
+                  </pic:nvPicPr>
+                  <pic:blipFill>
+                    <a:blip r:embed="rId11"/>
+                    <a:stretch>
+                      <a:fillRect/>
+                    </a:stretch>
+                  </pic:blipFill>
+                  <pic:spPr>
+                    <a:xfrm>
+                      <a:off x="0" y="0"/>
+                      <a:ext cx="4354929" cy="3183236"/>
+                    </a:xfrm>
+                    <a:prstGeom prst="rect">
+                      <a:avLst/>
+                    </a:prstGeom>
+                  </pic:spPr>
+                </pic:pic>
+              </a:graphicData>
+            </a:graphic>
+          </wp:inline>
+        </w:drawing>
+      </w:r>
+    </w:p>
+    <w:p>
+      <w:pPr>
+        <w:pStyle w:val="Epigrafea"/>
+        <w:jc w:val="center"/>
+      </w:pPr>
+      <w:r>
+        <w:t xml:space="preserve">Irudia </w:t>
+      </w:r>
+      <w:r>
+        <w:fldChar w:fldCharType="begin"/>
+      </w:r>
+      <w:r>
+        <w:instrText xml:space="preserve"> SEQ Irudia \* ARABIC </w:instrText>
+      </w:r>
+      <w:r>
+        <w:fldChar w:fldCharType="separate"/>
+      </w:r>
+      <w:r>
+        <w:rPr>
+          <w:noProof/>
+        </w:rPr>
+        <w:t>4</w:t>
+      </w:r>
+      <w:r>
+        <w:fldChar w:fldCharType="end"/>
+      </w:r>
+      <w:r>
+        <w:t>-</w:t>
+      </w:r>
+      <w:proofErr w:type="spellStart"/>
+      <w:r>
+        <w:t>Backup</w:t>
+      </w:r>
+      <w:proofErr w:type="spellEnd"/>
+      <w:r>
+        <w:t xml:space="preserve"> DB</w:t>
+      </w:r>
+    </w:p>
+    <w:p/>
+    <w:p>
+      <w:r>
+        <w:br w:type="page"/>
+      </w:r>
+    </w:p>
+    <w:p>
+      <w:pPr>
+        <w:jc w:val="both"/>
+      </w:pPr>
+      <w:r>
+        <w:lastRenderedPageBreak/>
+        <w:t>Aukeratu ta gero “</w:t>
+      </w:r>
+      <w:proofErr w:type="spellStart"/>
+      <w:r>
+        <w:t>Next</w:t>
+      </w:r>
+      <w:proofErr w:type="spellEnd"/>
+      <w:r>
+        <w:t>”-eri eman beharko zaio aurrera jarraitzeko.</w:t>
+      </w:r>
+    </w:p>
+    <w:p>
+      <w:pPr>
+        <w:keepNext/>
+        <w:jc w:val="center"/>
+      </w:pPr>
+      <w:r>
+        <w:rPr>
+          <w:noProof/>
+          <w:lang w:eastAsia="es-ES"/>
+        </w:rPr>
+        <w:drawing>
+          <wp:inline distT="0" distB="0" distL="0" distR="0" wp14:anchorId="0250DDBE" wp14:editId="73578109">
+            <wp:extent cx="4333875" cy="3102614"/>
+            <wp:effectExtent l="0" t="0" r="0" b="2540"/>
+            <wp:docPr id="3" name="Irudia 3"/>
+            <wp:cNvGraphicFramePr>
+              <a:graphicFrameLocks xmlns:a="http://schemas.openxmlformats.org/drawingml/2006/main" noChangeAspect="1"/>
+            </wp:cNvGraphicFramePr>
+            <a:graphic xmlns:a="http://schemas.openxmlformats.org/drawingml/2006/main">
+              <a:graphicData uri="http://schemas.openxmlformats.org/drawingml/2006/picture">
+                <pic:pic xmlns:pic="http://schemas.openxmlformats.org/drawingml/2006/picture">
+                  <pic:nvPicPr>
+                    <pic:cNvPr id="1" name=""/>
+                    <pic:cNvPicPr/>
+                  </pic:nvPicPr>
+                  <pic:blipFill>
+                    <a:blip r:embed="rId12"/>
+                    <a:stretch>
+                      <a:fillRect/>
+                    </a:stretch>
+                  </pic:blipFill>
+                  <pic:spPr>
+                    <a:xfrm>
+                      <a:off x="0" y="0"/>
+                      <a:ext cx="4344409" cy="3110155"/>
+                    </a:xfrm>
+                    <a:prstGeom prst="rect">
+                      <a:avLst/>
+                    </a:prstGeom>
+                  </pic:spPr>
+                </pic:pic>
+              </a:graphicData>
+            </a:graphic>
+          </wp:inline>
+        </w:drawing>
+      </w:r>
+    </w:p>
+    <w:p>
+      <w:pPr>
+        <w:pStyle w:val="Epigrafea"/>
+        <w:jc w:val="center"/>
+      </w:pPr>
+      <w:r>
+        <w:t xml:space="preserve">Irudia </w:t>
+      </w:r>
+      <w:r>
+        <w:fldChar w:fldCharType="begin"/>
+      </w:r>
+      <w:r>
+        <w:instrText xml:space="preserve"> SEQ Irudia \* ARABIC </w:instrText>
+      </w:r>
+      <w:r>
+        <w:fldChar w:fldCharType="separate"/>
+      </w:r>
+      <w:r>
+        <w:rPr>
+          <w:noProof/>
+        </w:rPr>
+        <w:t>5</w:t>
+      </w:r>
+      <w:r>
+        <w:fldChar w:fldCharType="end"/>
+      </w:r>
+      <w:r>
+        <w:t>-</w:t>
+      </w:r>
+      <w:proofErr w:type="spellStart"/>
+      <w:r>
+        <w:t>Backup</w:t>
+      </w:r>
+      <w:proofErr w:type="spellEnd"/>
+      <w:r>
+        <w:t xml:space="preserve"> DB</w:t>
+      </w:r>
+    </w:p>
+    <w:p/>
+    <w:p>
+      <w:pPr>
+        <w:jc w:val="both"/>
+      </w:pPr>
+      <w:r>
+        <w:t xml:space="preserve">Hemen </w:t>
+      </w:r>
+      <w:proofErr w:type="spellStart"/>
+      <w:r>
+        <w:t>backup</w:t>
+      </w:r>
+      <w:proofErr w:type="spellEnd"/>
+      <w:r>
+        <w:t>-ak non gorde nahi diren aukeratuko da.</w:t>
+      </w:r>
+    </w:p>
+    <w:p>
+      <w:pPr>
+        <w:keepNext/>
+        <w:jc w:val="center"/>
+      </w:pPr>
+      <w:r>
+        <w:rPr>
+          <w:noProof/>
+          <w:lang w:eastAsia="es-ES"/>
+        </w:rPr>
+        <w:drawing>
+          <wp:inline distT="0" distB="0" distL="0" distR="0" wp14:anchorId="7EFE2D41" wp14:editId="781B189C">
+            <wp:extent cx="4149758" cy="2952750"/>
+            <wp:effectExtent l="0" t="0" r="3175" b="0"/>
+            <wp:docPr id="5" name="Irudia 5"/>
+            <wp:cNvGraphicFramePr>
+              <a:graphicFrameLocks xmlns:a="http://schemas.openxmlformats.org/drawingml/2006/main" noChangeAspect="1"/>
+            </wp:cNvGraphicFramePr>
+            <a:graphic xmlns:a="http://schemas.openxmlformats.org/drawingml/2006/main">
+              <a:graphicData uri="http://schemas.openxmlformats.org/drawingml/2006/picture">
+                <pic:pic xmlns:pic="http://schemas.openxmlformats.org/drawingml/2006/picture">
+                  <pic:nvPicPr>
+                    <pic:cNvPr id="1" name=""/>
+                    <pic:cNvPicPr/>
+                  </pic:nvPicPr>
+                  <pic:blipFill>
+                    <a:blip r:embed="rId13"/>
+                    <a:stretch>
+                      <a:fillRect/>
+                    </a:stretch>
+                  </pic:blipFill>
+                  <pic:spPr>
+                    <a:xfrm>
+                      <a:off x="0" y="0"/>
+                      <a:ext cx="4154922" cy="2956424"/>
+                    </a:xfrm>
+                    <a:prstGeom prst="rect">
+                      <a:avLst/>
+                    </a:prstGeom>
+                  </pic:spPr>
+                </pic:pic>
+              </a:graphicData>
+            </a:graphic>
+          </wp:inline>
+        </w:drawing>
+      </w:r>
+    </w:p>
+    <w:p>
+      <w:pPr>
+        <w:pStyle w:val="Epigrafea"/>
+        <w:jc w:val="center"/>
+      </w:pPr>
+      <w:r>
+        <w:t xml:space="preserve">Irudia </w:t>
+      </w:r>
+      <w:r>
+        <w:fldChar w:fldCharType="begin"/>
+      </w:r>
+      <w:r>
+        <w:instrText xml:space="preserve"> SEQ Irudia \* ARABIC </w:instrText>
+      </w:r>
+      <w:r>
+        <w:fldChar w:fldCharType="separate"/>
+      </w:r>
+      <w:r>
+        <w:rPr>
+          <w:noProof/>
+        </w:rPr>
+        <w:t>6</w:t>
+      </w:r>
+      <w:r>
+        <w:fldChar w:fldCharType="end"/>
+      </w:r>
+      <w:r>
+        <w:t>-</w:t>
+      </w:r>
+      <w:proofErr w:type="spellStart"/>
+      <w:r>
+        <w:t>Backup</w:t>
+      </w:r>
+      <w:proofErr w:type="spellEnd"/>
+      <w:r>
+        <w:t xml:space="preserve"> DB</w:t>
+      </w:r>
+    </w:p>
+    <w:p/>
+    <w:p/>
+    <w:p/>
+    <w:p/>
+    <w:p/>
+    <w:p/>
+    <w:p>
+      <w:pPr>
+        <w:jc w:val="both"/>
+      </w:pPr>
+      <w:r>
+        <w:t xml:space="preserve">Atal onetan aukeratu al izango </w:t>
+      </w:r>
+      <w:r>
+        <w:t xml:space="preserve">da </w:t>
+      </w:r>
+      <w:proofErr w:type="spellStart"/>
+      <w:r>
+        <w:t>backup</w:t>
+      </w:r>
+      <w:proofErr w:type="spellEnd"/>
+      <w:r>
+        <w:t xml:space="preserve">-a konprimatu eta </w:t>
+      </w:r>
+      <w:proofErr w:type="spellStart"/>
+      <w:r>
+        <w:t>enkriptatu</w:t>
+      </w:r>
+      <w:proofErr w:type="spellEnd"/>
+      <w:r>
+        <w:t xml:space="preserve"> nahi den.</w:t>
+      </w:r>
+    </w:p>
+    <w:p>
+      <w:pPr>
+        <w:keepNext/>
+        <w:jc w:val="center"/>
+      </w:pPr>
+      <w:r>
+        <w:rPr>
+          <w:noProof/>
+          <w:lang w:eastAsia="es-ES"/>
+        </w:rPr>
+        <w:drawing>
+          <wp:inline distT="0" distB="0" distL="0" distR="0" wp14:anchorId="428C1E92" wp14:editId="147D914C">
+            <wp:extent cx="4295775" cy="3060689"/>
+            <wp:effectExtent l="0" t="0" r="0" b="6985"/>
+            <wp:docPr id="4" name="Irudia 4"/>
+            <wp:cNvGraphicFramePr>
+              <a:graphicFrameLocks xmlns:a="http://schemas.openxmlformats.org/drawingml/2006/main" noChangeAspect="1"/>
+            </wp:cNvGraphicFramePr>
+            <a:graphic xmlns:a="http://schemas.openxmlformats.org/drawingml/2006/main">
+              <a:graphicData uri="http://schemas.openxmlformats.org/drawingml/2006/picture">
+                <pic:pic xmlns:pic="http://schemas.openxmlformats.org/drawingml/2006/picture">
+                  <pic:nvPicPr>
+                    <pic:cNvPr id="1" name=""/>
+                    <pic:cNvPicPr/>
+                  </pic:nvPicPr>
+                  <pic:blipFill>
+                    <a:blip r:embed="rId14"/>
+                    <a:stretch>
+                      <a:fillRect/>
+                    </a:stretch>
+                  </pic:blipFill>
+                  <pic:spPr>
+                    <a:xfrm>
+                      <a:off x="0" y="0"/>
+                      <a:ext cx="4305592" cy="3067683"/>
+                    </a:xfrm>
+                    <a:prstGeom prst="rect">
+                      <a:avLst/>
+                    </a:prstGeom>
+                  </pic:spPr>
+                </pic:pic>
+              </a:graphicData>
+            </a:graphic>
+          </wp:inline>
+        </w:drawing>
+      </w:r>
+    </w:p>
+    <w:p>
+      <w:pPr>
+        <w:pStyle w:val="Epigrafea"/>
+        <w:jc w:val="center"/>
+      </w:pPr>
+      <w:r>
+        <w:t xml:space="preserve">Irudia </w:t>
+      </w:r>
+      <w:r>
+        <w:fldChar w:fldCharType="begin"/>
+      </w:r>
+      <w:r>
+        <w:instrText xml:space="preserve"> SEQ Irudia \* ARABIC </w:instrText>
+      </w:r>
+      <w:r>
+        <w:fldChar w:fldCharType="separate"/>
+      </w:r>
+      <w:r>
+        <w:rPr>
+          <w:noProof/>
+        </w:rPr>
+        <w:t>7</w:t>
+      </w:r>
+      <w:r>
+        <w:fldChar w:fldCharType="end"/>
+      </w:r>
+      <w:r>
+        <w:t>-</w:t>
+      </w:r>
+      <w:proofErr w:type="spellStart"/>
+      <w:r>
+        <w:t>Backup</w:t>
+      </w:r>
+      <w:proofErr w:type="spellEnd"/>
+      <w:r>
+        <w:t xml:space="preserve"> DB</w:t>
+      </w:r>
+    </w:p>
+    <w:p/>
+    <w:p>
+      <w:pPr>
+        <w:jc w:val="both"/>
+      </w:pPr>
+      <w:r>
+        <w:t xml:space="preserve">Hemen noiz egingo den </w:t>
+      </w:r>
+      <w:proofErr w:type="spellStart"/>
+      <w:r>
+        <w:t>backup</w:t>
+      </w:r>
+      <w:proofErr w:type="spellEnd"/>
+      <w:r>
+        <w:t>-a aukeratuko da.</w:t>
+      </w:r>
+    </w:p>
+    <w:p>
+      <w:pPr>
+        <w:keepNext/>
+        <w:jc w:val="center"/>
+      </w:pPr>
+      <w:r>
+        <w:rPr>
+          <w:noProof/>
+          <w:lang w:eastAsia="es-ES"/>
+        </w:rPr>
+        <w:drawing>
+          <wp:inline distT="0" distB="0" distL="0" distR="0" wp14:anchorId="303BC450" wp14:editId="7FE6F146">
+            <wp:extent cx="4162425" cy="2974979"/>
+            <wp:effectExtent l="0" t="0" r="0" b="0"/>
+            <wp:docPr id="6" name="Irudia 6"/>
+            <wp:cNvGraphicFramePr>
+              <a:graphicFrameLocks xmlns:a="http://schemas.openxmlformats.org/drawingml/2006/main" noChangeAspect="1"/>
+            </wp:cNvGraphicFramePr>
+            <a:graphic xmlns:a="http://schemas.openxmlformats.org/drawingml/2006/main">
+              <a:graphicData uri="http://schemas.openxmlformats.org/drawingml/2006/picture">
+                <pic:pic xmlns:pic="http://schemas.openxmlformats.org/drawingml/2006/picture">
+                  <pic:nvPicPr>
+                    <pic:cNvPr id="1" name=""/>
+                    <pic:cNvPicPr/>
+                  </pic:nvPicPr>
+                  <pic:blipFill>
+                    <a:blip r:embed="rId15"/>
+                    <a:stretch>
+                      <a:fillRect/>
+                    </a:stretch>
+                  </pic:blipFill>
+                  <pic:spPr>
+                    <a:xfrm>
+                      <a:off x="0" y="0"/>
+                      <a:ext cx="4168446" cy="2979282"/>
+                    </a:xfrm>
+                    <a:prstGeom prst="rect">
+                      <a:avLst/>
+                    </a:prstGeom>
+                  </pic:spPr>
+                </pic:pic>
+              </a:graphicData>
+            </a:graphic>
+          </wp:inline>
+        </w:drawing>
+      </w:r>
+    </w:p>
+    <w:p>
+      <w:pPr>
+        <w:pStyle w:val="Epigrafea"/>
+        <w:jc w:val="center"/>
+      </w:pPr>
+      <w:r>
+        <w:t xml:space="preserve">Irudia </w:t>
+      </w:r>
+      <w:r>
+        <w:fldChar w:fldCharType="begin"/>
+      </w:r>
+      <w:r>
+        <w:instrText xml:space="preserve"> SEQ Irudia \* ARABIC </w:instrText>
+      </w:r>
+      <w:r>
+        <w:fldChar w:fldCharType="separate"/>
+      </w:r>
+      <w:r>
+        <w:rPr>
+          <w:noProof/>
+        </w:rPr>
+        <w:t>8</w:t>
+      </w:r>
+      <w:r>
+        <w:fldChar w:fldCharType="end"/>
+      </w:r>
+      <w:r>
+        <w:t>-</w:t>
+      </w:r>
+      <w:proofErr w:type="spellStart"/>
+      <w:r>
+        <w:t>Backup</w:t>
+      </w:r>
+      <w:proofErr w:type="spellEnd"/>
+      <w:r>
+        <w:t xml:space="preserve"> DB</w:t>
+      </w:r>
+    </w:p>
+    <w:p>
+      <w:pPr>
+        <w:keepNext/>
+        <w:jc w:val="both"/>
+      </w:pPr>
+      <w:r>
+        <w:lastRenderedPageBreak/>
+        <w:t xml:space="preserve">Bukatzeko izena jarriko zaio </w:t>
+      </w:r>
+      <w:proofErr w:type="spellStart"/>
+      <w:r>
+        <w:t>backup</w:t>
+      </w:r>
+      <w:proofErr w:type="spellEnd"/>
+      <w:r>
+        <w:t>-ari eta “</w:t>
+      </w:r>
+      <w:proofErr w:type="spellStart"/>
+      <w:r>
+        <w:t>Finish</w:t>
+      </w:r>
+      <w:proofErr w:type="spellEnd"/>
+      <w:r>
+        <w:t>”-eri emango zaio.</w:t>
+      </w:r>
+    </w:p>
+    <w:p>
+      <w:pPr>
+        <w:keepNext/>
+        <w:jc w:val="center"/>
+      </w:pPr>
+      <w:r>
+        <w:rPr>
+          <w:noProof/>
+          <w:lang w:eastAsia="es-ES"/>
+        </w:rPr>
+        <w:drawing>
+          <wp:inline distT="0" distB="0" distL="0" distR="0" wp14:anchorId="59C2FDD1" wp14:editId="289030A4">
+            <wp:extent cx="4283621" cy="3048000"/>
+            <wp:effectExtent l="0" t="0" r="3175" b="0"/>
+            <wp:docPr id="7" name="Irudia 7"/>
+            <wp:cNvGraphicFramePr>
+              <a:graphicFrameLocks xmlns:a="http://schemas.openxmlformats.org/drawingml/2006/main" noChangeAspect="1"/>
+            </wp:cNvGraphicFramePr>
+            <a:graphic xmlns:a="http://schemas.openxmlformats.org/drawingml/2006/main">
+              <a:graphicData uri="http://schemas.openxmlformats.org/drawingml/2006/picture">
+                <pic:pic xmlns:pic="http://schemas.openxmlformats.org/drawingml/2006/picture">
+                  <pic:nvPicPr>
+                    <pic:cNvPr id="1" name=""/>
+                    <pic:cNvPicPr/>
+                  </pic:nvPicPr>
+                  <pic:blipFill>
+                    <a:blip r:embed="rId16"/>
+                    <a:stretch>
+                      <a:fillRect/>
+                    </a:stretch>
+                  </pic:blipFill>
+                  <pic:spPr>
+                    <a:xfrm>
+                      <a:off x="0" y="0"/>
+                      <a:ext cx="4289084" cy="3051887"/>
+                    </a:xfrm>
+                    <a:prstGeom prst="rect">
+                      <a:avLst/>
+                    </a:prstGeom>
+                  </pic:spPr>
+                </pic:pic>
+              </a:graphicData>
+            </a:graphic>
+          </wp:inline>
+        </w:drawing>
+      </w:r>
+    </w:p>
+    <w:p>
+      <w:pPr>
+        <w:pStyle w:val="Epigrafea"/>
+        <w:jc w:val="center"/>
+      </w:pPr>
+      <w:r>
+        <w:t xml:space="preserve">Irudia </w:t>
+      </w:r>
+      <w:r>
+        <w:fldChar w:fldCharType="begin"/>
+      </w:r>
+      <w:r>
+        <w:instrText xml:space="preserve"> SEQ Irudia \* ARABIC </w:instrText>
+      </w:r>
+      <w:r>
+        <w:fldChar w:fldCharType="separate"/>
+      </w:r>
+      <w:r>
+        <w:rPr>
+          <w:noProof/>
+        </w:rPr>
+        <w:t>9</w:t>
+      </w:r>
+      <w:r>
+        <w:fldChar w:fldCharType="end"/>
+      </w:r>
+      <w:r>
+        <w:t>-</w:t>
+      </w:r>
+      <w:proofErr w:type="spellStart"/>
+      <w:r>
+        <w:t>Backup</w:t>
+      </w:r>
+      <w:proofErr w:type="spellEnd"/>
+      <w:r>
+        <w:t xml:space="preserve"> DB</w:t>
+      </w:r>
+    </w:p>
+    <w:p/>
+    <w:p>
+      <w:pPr>
+        <w:jc w:val="both"/>
+        <w:rPr>
+          <w:noProof/>
+          <w:lang w:eastAsia="es-ES"/>
+        </w:rPr>
+      </w:pPr>
+      <w:proofErr w:type="spellStart"/>
+      <w:r>
+        <w:t>Advanced</w:t>
+      </w:r>
+      <w:proofErr w:type="spellEnd"/>
+      <w:r>
+        <w:t xml:space="preserve"> </w:t>
+      </w:r>
+      <w:proofErr w:type="spellStart"/>
+      <w:r>
+        <w:t>mode</w:t>
+      </w:r>
+      <w:proofErr w:type="spellEnd"/>
+      <w:r>
+        <w:rPr>
+          <w:noProof/>
+          <w:lang w:eastAsia="es-ES"/>
+        </w:rPr>
+        <w:t xml:space="preserve"> aukeratu baldin bada, atal onetan aukera emango digu osoa, inkrementala edo diferentziala egiteko.</w:t>
+      </w:r>
+    </w:p>
+    <w:p>
+      <w:pPr>
+        <w:keepNext/>
+        <w:jc w:val="center"/>
+      </w:pPr>
+      <w:r>
+        <w:rPr>
+          <w:noProof/>
+          <w:lang w:eastAsia="es-ES"/>
+        </w:rPr>
+        <w:drawing>
+          <wp:inline distT="0" distB="0" distL="0" distR="0" wp14:anchorId="3EA6C4C4" wp14:editId="1ED76E18">
+            <wp:extent cx="4229164" cy="2990850"/>
+            <wp:effectExtent l="0" t="0" r="0" b="0"/>
+            <wp:docPr id="8" name="Irudia 8"/>
+            <wp:cNvGraphicFramePr>
+              <a:graphicFrameLocks xmlns:a="http://schemas.openxmlformats.org/drawingml/2006/main" noChangeAspect="1"/>
+            </wp:cNvGraphicFramePr>
+            <a:graphic xmlns:a="http://schemas.openxmlformats.org/drawingml/2006/main">
+              <a:graphicData uri="http://schemas.openxmlformats.org/drawingml/2006/picture">
+                <pic:pic xmlns:pic="http://schemas.openxmlformats.org/drawingml/2006/picture">
+                  <pic:nvPicPr>
+                    <pic:cNvPr id="1" name=""/>
+                    <pic:cNvPicPr/>
+                  </pic:nvPicPr>
+                  <pic:blipFill>
+                    <a:blip r:embed="rId17"/>
+                    <a:stretch>
+                      <a:fillRect/>
+                    </a:stretch>
+                  </pic:blipFill>
+                  <pic:spPr>
+                    <a:xfrm>
+                      <a:off x="0" y="0"/>
+                      <a:ext cx="4246882" cy="3003380"/>
+                    </a:xfrm>
+                    <a:prstGeom prst="rect">
+                      <a:avLst/>
+                    </a:prstGeom>
+                  </pic:spPr>
+                </pic:pic>
+              </a:graphicData>
+            </a:graphic>
+          </wp:inline>
+        </w:drawing>
+      </w:r>
+    </w:p>
+    <w:p>
+      <w:pPr>
+        <w:pStyle w:val="Epigrafea"/>
+        <w:jc w:val="center"/>
+      </w:pPr>
+      <w:r>
+        <w:t xml:space="preserve">Irudia </w:t>
+      </w:r>
+      <w:r>
+        <w:fldChar w:fldCharType="begin"/>
+      </w:r>
+      <w:r>
+        <w:instrText xml:space="preserve"> SEQ Irudia \* ARABIC </w:instrText>
+      </w:r>
+      <w:r>
+        <w:fldChar w:fldCharType="separate"/>
+      </w:r>
+      <w:r>
+        <w:rPr>
+          <w:noProof/>
+        </w:rPr>
+        <w:t>10</w:t>
+      </w:r>
+      <w:r>
+        <w:fldChar w:fldCharType="end"/>
+      </w:r>
+      <w:r>
+        <w:t>-</w:t>
+      </w:r>
+      <w:proofErr w:type="spellStart"/>
+      <w:r>
+        <w:t>Backup</w:t>
+      </w:r>
+      <w:proofErr w:type="spellEnd"/>
+      <w:r>
+        <w:t xml:space="preserve"> DB</w:t>
+      </w:r>
+    </w:p>
+    <w:p>
+      <w:pPr>
+        <w:keepNext/>
+        <w:jc w:val="both"/>
+      </w:pPr>
+      <w:r>
+        <w:lastRenderedPageBreak/>
+        <w:t>Irudi onetan inkrementalaren data jarri da.</w:t>
+      </w:r>
+    </w:p>
+    <w:p>
+      <w:pPr>
+        <w:keepNext/>
+        <w:jc w:val="center"/>
+      </w:pPr>
+      <w:r>
+        <w:rPr>
+          <w:noProof/>
+          <w:lang w:eastAsia="es-ES"/>
+        </w:rPr>
+        <w:drawing>
+          <wp:inline distT="0" distB="0" distL="0" distR="0" wp14:anchorId="49A74EDB" wp14:editId="328913FB">
+            <wp:extent cx="4804601" cy="3413052"/>
+            <wp:effectExtent l="0" t="0" r="0" b="0"/>
+            <wp:docPr id="9" name="Irudia 9"/>
+            <wp:cNvGraphicFramePr>
+              <a:graphicFrameLocks xmlns:a="http://schemas.openxmlformats.org/drawingml/2006/main" noChangeAspect="1"/>
+            </wp:cNvGraphicFramePr>
+            <a:graphic xmlns:a="http://schemas.openxmlformats.org/drawingml/2006/main">
+              <a:graphicData uri="http://schemas.openxmlformats.org/drawingml/2006/picture">
+                <pic:pic xmlns:pic="http://schemas.openxmlformats.org/drawingml/2006/picture">
+                  <pic:nvPicPr>
+                    <pic:cNvPr id="1" name=""/>
+                    <pic:cNvPicPr/>
+                  </pic:nvPicPr>
+                  <pic:blipFill>
+                    <a:blip r:embed="rId18"/>
+                    <a:stretch>
+                      <a:fillRect/>
+                    </a:stretch>
+                  </pic:blipFill>
+                  <pic:spPr>
+                    <a:xfrm>
+                      <a:off x="0" y="0"/>
+                      <a:ext cx="4814872" cy="3420348"/>
+                    </a:xfrm>
+                    <a:prstGeom prst="rect">
+                      <a:avLst/>
+                    </a:prstGeom>
+                  </pic:spPr>
+                </pic:pic>
+              </a:graphicData>
+            </a:graphic>
+          </wp:inline>
+        </w:drawing>
+      </w:r>
+    </w:p>
+    <w:p>
+      <w:pPr>
+        <w:pStyle w:val="Epigrafea"/>
+        <w:jc w:val="center"/>
+      </w:pPr>
+      <w:r>
+        <w:t xml:space="preserve">Irudia </w:t>
+      </w:r>
+      <w:r>
+        <w:fldChar w:fldCharType="begin"/>
+      </w:r>
+      <w:r>
+        <w:instrText xml:space="preserve"> SEQ Irudia \* ARABIC </w:instrText>
+      </w:r>
+      <w:r>
+        <w:fldChar w:fldCharType="separate"/>
+      </w:r>
+      <w:r>
+        <w:rPr>
+          <w:noProof/>
+        </w:rPr>
+        <w:t>11</w:t>
+      </w:r>
+      <w:r>
+        <w:fldChar w:fldCharType="end"/>
+      </w:r>
+      <w:r>
+        <w:t>-</w:t>
+      </w:r>
+      <w:proofErr w:type="spellStart"/>
+      <w:r>
+        <w:t>Backup</w:t>
+      </w:r>
+      <w:proofErr w:type="spellEnd"/>
+      <w:r>
+        <w:t xml:space="preserve"> DB</w:t>
+      </w:r>
+    </w:p>
+    <w:p/>
+    <w:p>
+      <w:r>
+        <w:t>Beste irudi onetan diferentzialaren data jarri da.</w:t>
+      </w:r>
+    </w:p>
+    <w:p>
+      <w:pPr>
+        <w:keepNext/>
+        <w:jc w:val="center"/>
+      </w:pPr>
+      <w:r>
+        <w:rPr>
+          <w:noProof/>
+          <w:lang w:eastAsia="es-ES"/>
+        </w:rPr>
+        <w:drawing>
+          <wp:inline distT="0" distB="0" distL="0" distR="0" wp14:anchorId="4FD057A7" wp14:editId="06BF88D9">
+            <wp:extent cx="4672526" cy="3359889"/>
+            <wp:effectExtent l="0" t="0" r="0" b="0"/>
+            <wp:docPr id="10" name="Irudia 10"/>
+            <wp:cNvGraphicFramePr>
+              <a:graphicFrameLocks xmlns:a="http://schemas.openxmlformats.org/drawingml/2006/main" noChangeAspect="1"/>
+            </wp:cNvGraphicFramePr>
+            <a:graphic xmlns:a="http://schemas.openxmlformats.org/drawingml/2006/main">
+              <a:graphicData uri="http://schemas.openxmlformats.org/drawingml/2006/picture">
+                <pic:pic xmlns:pic="http://schemas.openxmlformats.org/drawingml/2006/picture">
+                  <pic:nvPicPr>
+                    <pic:cNvPr id="1" name=""/>
+                    <pic:cNvPicPr/>
+                  </pic:nvPicPr>
+                  <pic:blipFill>
+                    <a:blip r:embed="rId19"/>
+                    <a:stretch>
+                      <a:fillRect/>
+                    </a:stretch>
+                  </pic:blipFill>
+                  <pic:spPr>
+                    <a:xfrm>
+                      <a:off x="0" y="0"/>
+                      <a:ext cx="4680480" cy="3365609"/>
+                    </a:xfrm>
+                    <a:prstGeom prst="rect">
+                      <a:avLst/>
+                    </a:prstGeom>
+                  </pic:spPr>
+                </pic:pic>
+              </a:graphicData>
+            </a:graphic>
+          </wp:inline>
+        </w:drawing>
+      </w:r>
+    </w:p>
+    <w:p>
+      <w:pPr>
+        <w:pStyle w:val="Epigrafea"/>
+        <w:jc w:val="center"/>
+      </w:pPr>
+      <w:r>
+        <w:t xml:space="preserve">Irudia </w:t>
+      </w:r>
+      <w:r>
+        <w:fldChar w:fldCharType="begin"/>
+      </w:r>
+      <w:r>
+        <w:instrText xml:space="preserve"> SEQ Irudia \* ARABIC </w:instrText>
+      </w:r>
+      <w:r>
+        <w:fldChar w:fldCharType="separate"/>
+      </w:r>
+      <w:r>
+        <w:rPr>
+          <w:noProof/>
+        </w:rPr>
+        <w:t>12</w:t>
+      </w:r>
+      <w:r>
+        <w:fldChar w:fldCharType="end"/>
+      </w:r>
+      <w:r>
+        <w:t>-</w:t>
+      </w:r>
+      <w:proofErr w:type="spellStart"/>
+      <w:r>
+        <w:t>Backup</w:t>
+      </w:r>
+      <w:proofErr w:type="spellEnd"/>
+      <w:r>
+        <w:t xml:space="preserve"> DB</w:t>
+      </w:r>
+    </w:p>
+    <w:p>
+      <w:pPr>
+        <w:keepNext/>
+        <w:jc w:val="center"/>
+      </w:pPr>
+      <w:proofErr w:type="spellStart"/>
+      <w:r>
+        <w:lastRenderedPageBreak/>
+        <w:t>Backup</w:t>
+      </w:r>
+      <w:proofErr w:type="spellEnd"/>
+      <w:r>
+        <w:t xml:space="preserve"> osoaren ondo atera dela egiaztatzeko Asoziazioak taula ezabatu da</w:t>
+      </w:r>
+      <w:r>
+        <w:t>.</w:t>
+      </w:r>
+      <w:r>
+        <w:t xml:space="preserve"> </w:t>
+      </w:r>
+      <w:r>
+        <w:rPr>
+          <w:noProof/>
+          <w:lang w:eastAsia="es-ES"/>
+        </w:rPr>
+        <w:drawing>
+          <wp:inline distT="0" distB="0" distL="0" distR="0" wp14:anchorId="7CF1A4E0" wp14:editId="5D4F207B">
+            <wp:extent cx="2715264" cy="2360428"/>
+            <wp:effectExtent l="0" t="0" r="8890" b="1905"/>
+            <wp:docPr id="11" name="Irudia 11"/>
+            <wp:cNvGraphicFramePr>
+              <a:graphicFrameLocks xmlns:a="http://schemas.openxmlformats.org/drawingml/2006/main" noChangeAspect="1"/>
+            </wp:cNvGraphicFramePr>
+            <a:graphic xmlns:a="http://schemas.openxmlformats.org/drawingml/2006/main">
+              <a:graphicData uri="http://schemas.openxmlformats.org/drawingml/2006/picture">
+                <pic:pic xmlns:pic="http://schemas.openxmlformats.org/drawingml/2006/picture">
+                  <pic:nvPicPr>
+                    <pic:cNvPr id="1" name=""/>
+                    <pic:cNvPicPr/>
+                  </pic:nvPicPr>
+                  <pic:blipFill>
+                    <a:blip r:embed="rId20"/>
+                    <a:stretch>
+                      <a:fillRect/>
+                    </a:stretch>
+                  </pic:blipFill>
+                  <pic:spPr>
+                    <a:xfrm>
+                      <a:off x="0" y="0"/>
+                      <a:ext cx="2729091" cy="2372448"/>
+                    </a:xfrm>
+                    <a:prstGeom prst="rect">
+                      <a:avLst/>
+                    </a:prstGeom>
+                  </pic:spPr>
+                </pic:pic>
+              </a:graphicData>
+            </a:graphic>
+          </wp:inline>
+        </w:drawing>
+      </w:r>
+    </w:p>
+    <w:p>
+      <w:pPr>
+        <w:pStyle w:val="Epigrafea"/>
+        <w:jc w:val="center"/>
+      </w:pPr>
+      <w:r>
+        <w:t xml:space="preserve">Irudia </w:t>
+      </w:r>
+      <w:r>
+        <w:fldChar w:fldCharType="begin"/>
+      </w:r>
+      <w:r>
+        <w:instrText xml:space="preserve"> SEQ Irudia \* ARABIC </w:instrText>
+      </w:r>
+      <w:r>
+        <w:fldChar w:fldCharType="separate"/>
+      </w:r>
+      <w:r>
+        <w:rPr>
+          <w:noProof/>
+        </w:rPr>
+        <w:t>13</w:t>
+      </w:r>
+      <w:r>
+        <w:fldChar w:fldCharType="end"/>
+      </w:r>
+      <w:r>
+        <w:t>-</w:t>
+      </w:r>
+      <w:proofErr w:type="spellStart"/>
+      <w:r>
+        <w:t>Backup</w:t>
+      </w:r>
+      <w:proofErr w:type="spellEnd"/>
+      <w:r>
+        <w:t xml:space="preserve"> DB</w:t>
+      </w:r>
+    </w:p>
+    <w:p/>
+    <w:p>
+      <w:pPr>
+        <w:jc w:val="both"/>
+      </w:pPr>
+      <w:proofErr w:type="spellStart"/>
+      <w:r>
+        <w:t>Backup</w:t>
+      </w:r>
+      <w:proofErr w:type="spellEnd"/>
+      <w:r>
+        <w:t xml:space="preserve"> aplikatzeko</w:t>
+      </w:r>
+      <w:r>
+        <w:t xml:space="preserve"> </w:t>
+      </w:r>
+      <w:proofErr w:type="spellStart"/>
+      <w:r>
+        <w:t>backup</w:t>
+      </w:r>
+      <w:proofErr w:type="spellEnd"/>
+      <w:r>
+        <w:t>-a aukeratu beharko da eta</w:t>
+      </w:r>
+      <w:r>
+        <w:t xml:space="preserve"> “</w:t>
+      </w:r>
+      <w:proofErr w:type="spellStart"/>
+      <w:r>
+        <w:t>Restore</w:t>
+      </w:r>
+      <w:proofErr w:type="spellEnd"/>
+      <w:r>
+        <w:t>”</w:t>
+      </w:r>
+      <w:r>
+        <w:t xml:space="preserve"> botoilari eman beharko zaio.</w:t>
+      </w:r>
+    </w:p>
+    <w:p>
+      <w:pPr>
+        <w:keepNext/>
+        <w:jc w:val="center"/>
+      </w:pPr>
+      <w:r>
+        <w:rPr>
+          <w:noProof/>
+          <w:lang w:val="es-ES" w:eastAsia="es-ES"/>
+        </w:rPr>
+        <mc:AlternateContent>
+          <mc:Choice Requires="wps">
+            <w:drawing>
+              <wp:anchor distT="0" distB="0" distL="114300" distR="114300" simplePos="0" relativeHeight="251660288" behindDoc="0" locked="0" layoutInCell="1" allowOverlap="1">
+                <wp:simplePos x="0" y="0"/>
+                <wp:positionH relativeFrom="column">
+                  <wp:posOffset>1056640</wp:posOffset>
+                </wp:positionH>
+                <wp:positionV relativeFrom="paragraph">
+                  <wp:posOffset>502654</wp:posOffset>
+                </wp:positionV>
+                <wp:extent cx="350875" cy="435935"/>
+                <wp:effectExtent l="19050" t="19050" r="11430" b="21590"/>
+                <wp:wrapNone/>
+                <wp:docPr id="17" name="Laukizuzena 17"/>
+                <wp:cNvGraphicFramePr/>
+                <a:graphic xmlns:a="http://schemas.openxmlformats.org/drawingml/2006/main">
+                  <a:graphicData uri="http://schemas.microsoft.com/office/word/2010/wordprocessingShape">
+                    <wps:wsp>
+                      <wps:cNvSpPr/>
+                      <wps:spPr>
+                        <a:xfrm>
+                          <a:off x="0" y="0"/>
+                          <a:ext cx="350875" cy="435935"/>
+                        </a:xfrm>
+                        <a:prstGeom prst="rect">
+                          <a:avLst/>
+                        </a:prstGeom>
+                        <a:noFill/>
+                        <a:ln w="38100">
+                          <a:solidFill>
+                            <a:srgbClr val="FF0000"/>
+                          </a:solidFill>
+                        </a:ln>
+                      </wps:spPr>
+                      <wps:style>
+                        <a:lnRef idx="2">
+                          <a:schemeClr val="accent1">
+                            <a:shade val="50000"/>
+                          </a:schemeClr>
+                        </a:lnRef>
+                        <a:fillRef idx="1">
+                          <a:schemeClr val="accent1"/>
+                        </a:fillRef>
+                        <a:effectRef idx="0">
+                          <a:schemeClr val="accent1"/>
+                        </a:effectRef>
+                        <a:fontRef idx="minor">
+                          <a:schemeClr val="lt1"/>
+                        </a:fontRef>
+                      </wps:style>
+                      <wps:bodyPr rot="0" spcFirstLastPara="0" vertOverflow="overflow" horzOverflow="overflow" vert="horz" wrap="square" lIns="91440" tIns="45720" rIns="91440" bIns="45720" numCol="1" spcCol="0" rtlCol="0" fromWordArt="0" anchor="ctr" anchorCtr="0" forceAA="0" compatLnSpc="1">
+                        <a:prstTxWarp prst="textNoShape">
+                          <a:avLst/>
+                        </a:prstTxWarp>
+                        <a:noAutofit/>
+                      </wps:bodyPr>
+                    </wps:wsp>
+                  </a:graphicData>
+                </a:graphic>
+              </wp:anchor>
+            </w:drawing>
+          </mc:Choice>
+          <mc:Fallback>
+            <w:pict>
+              <v:rect w14:anchorId="687515D3" id="Laukizuzena 17" o:spid="_x0000_s1026" style="position:absolute;margin-left:83.2pt;margin-top:39.6pt;width:27.65pt;height:34.35pt;z-index:251660288;visibility:visible;mso-wrap-style:square;mso-wrap-distance-left:9pt;mso-wrap-distance-top:0;mso-wrap-distance-right:9pt;mso-wrap-distance-bottom:0;mso-position-horizontal:absolute;mso-position-horizontal-relative:text;mso-position-vertical:absolute;mso-position-vertical-relative:text;v-text-anchor:middle" o:gfxdata="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" filled="f" strokecolor="red" strokeweight="3pt"/>
+            </w:pict>
+          </mc:Fallback>
+        </mc:AlternateContent>
+      </w:r>
+      <w:r>
+        <w:rPr>
+          <w:noProof/>
+          <w:lang w:eastAsia="es-ES"/>
+        </w:rPr>
+        <w:drawing>
+          <wp:inline distT="0" distB="0" distL="0" distR="0" wp14:anchorId="3F9DF94F" wp14:editId="2A721162">
+            <wp:extent cx="5400040" cy="2626241"/>
+            <wp:effectExtent l="0" t="0" r="0" b="3175"/>
+            <wp:docPr id="12" name="Irudia 12"/>
+            <wp:cNvGraphicFramePr>
+              <a:graphicFrameLocks xmlns:a="http://schemas.openxmlformats.org/drawingml/2006/main" noChangeAspect="1"/>
+            </wp:cNvGraphicFramePr>
+            <a:graphic xmlns:a="http://schemas.openxmlformats.org/drawingml/2006/main">
+              <a:graphicData uri="http://schemas.openxmlformats.org/drawingml/2006/picture">
+                <pic:pic xmlns:pic="http://schemas.openxmlformats.org/drawingml/2006/picture">
+                  <pic:nvPicPr>
+                    <pic:cNvPr id="1" name=""/>
+                    <pic:cNvPicPr/>
+                  </pic:nvPicPr>
+                  <pic:blipFill rotWithShape="1">
+                    <a:blip r:embed="rId21"/>
+                    <a:srcRect b="16768"/>
+                    <a:stretch/>
+                  </pic:blipFill>
+                  <pic:spPr bwMode="auto">
+                    <a:xfrm>
+                      <a:off x="0" y="0"/>
+                      <a:ext cx="5400040" cy="2626241"/>
+                    </a:xfrm>
+                    <a:prstGeom prst="rect">
+                      <a:avLst/>
+                    </a:prstGeom>
+                    <a:ln>
+                      <a:noFill/>
+                    </a:ln>
+                    <a:extLst>
+                      <a:ext uri="{53640926-AAD7-44D8-BBD7-CCE9431645EC}">
+                        <a14:shadowObscured xmlns:a14="http://schemas.microsoft.com/office/drawing/2010/main"/>
+                      </a:ext>
+                    </a:extLst>
+                  </pic:spPr>
+                </pic:pic>
+              </a:graphicData>
+            </a:graphic>
+          </wp:inline>
+        </w:drawing>
+      </w:r>
+    </w:p>
+    <w:p>
+      <w:pPr>
+        <w:pStyle w:val="Epigrafea"/>
+        <w:jc w:val="center"/>
+      </w:pPr>
+      <w:r>
+        <w:t xml:space="preserve">Irudia </w:t>
+      </w:r>
+      <w:r>
+        <w:fldChar w:fldCharType="begin"/>
+      </w:r>
+      <w:r>
+        <w:instrText xml:space="preserve"> SEQ Irudia \* ARABIC </w:instrText>
+      </w:r>
+      <w:r>
+        <w:fldChar w:fldCharType="separate"/>
+      </w:r>
+      <w:r>
+        <w:rPr>
+          <w:noProof/>
+        </w:rPr>
+        <w:t>14</w:t>
+      </w:r>
+      <w:r>
+        <w:fldChar w:fldCharType="end"/>
+      </w:r>
+      <w:r>
+        <w:t>-</w:t>
+      </w:r>
+      <w:proofErr w:type="spellStart"/>
+      <w:r>
+        <w:t>Backup</w:t>
+      </w:r>
+      <w:proofErr w:type="spellEnd"/>
+      <w:r>
+        <w:t xml:space="preserve"> DB</w:t>
+      </w:r>
+    </w:p>
+    <w:p/>
+    <w:p/>
+    <w:p>
+      <w:pPr>
+        <w:keepNext/>
+      </w:pPr>
+      <w:r>
+        <w:lastRenderedPageBreak/>
+        <w:t>Irudi onetan ikusi al da nola bueltatu diren datu guztiak.</w:t>
+      </w:r>
+      <w:r>
+        <w:rPr>
+          <w:noProof/>
+          <w:lang w:eastAsia="es-ES"/>
+        </w:rPr>
+        <w:drawing>
+          <wp:inline distT="0" distB="0" distL="0" distR="0" wp14:anchorId="7511B397" wp14:editId="4323A3A3">
+            <wp:extent cx="5400040" cy="2305685"/>
+            <wp:effectExtent l="0" t="0" r="0" b="0"/>
+            <wp:docPr id="13" name="Irudia 13"/>
+            <wp:cNvGraphicFramePr>
+              <a:graphicFrameLocks xmlns:a="http://schemas.openxmlformats.org/drawingml/2006/main" noChangeAspect="1"/>
+            </wp:cNvGraphicFramePr>
+            <a:graphic xmlns:a="http://schemas.openxmlformats.org/drawingml/2006/main">
+              <a:graphicData uri="http://schemas.openxmlformats.org/drawingml/2006/picture">
+                <pic:pic xmlns:pic="http://schemas.openxmlformats.org/drawingml/2006/picture">
+                  <pic:nvPicPr>
+                    <pic:cNvPr id="1" name=""/>
+                    <pic:cNvPicPr/>
+                  </pic:nvPicPr>
+                  <pic:blipFill>
+                    <a:blip r:embed="rId22"/>
+                    <a:stretch>
+                      <a:fillRect/>
+                    </a:stretch>
+                  </pic:blipFill>
+                  <pic:spPr>
+                    <a:xfrm>
+                      <a:off x="0" y="0"/>
+                      <a:ext cx="5400040" cy="2305685"/>
+                    </a:xfrm>
+                    <a:prstGeom prst="rect">
+                      <a:avLst/>
+                    </a:prstGeom>
+                  </pic:spPr>
+                </pic:pic>
+              </a:graphicData>
+            </a:graphic>
+          </wp:inline>
+        </w:drawing>
+      </w:r>
+    </w:p>
+    <w:p>
+      <w:pPr>
+        <w:pStyle w:val="Epigrafea"/>
+        <w:jc w:val="center"/>
+      </w:pPr>
+      <w:r>
+        <w:t xml:space="preserve">Irudia </w:t>
+      </w:r>
+      <w:r>
+        <w:fldChar w:fldCharType="begin"/>
+      </w:r>
+      <w:r>
+        <w:instrText xml:space="preserve"> SEQ Irudia \* ARABIC </w:instrText>
+      </w:r>
+      <w:r>
+        <w:fldChar w:fldCharType="separate"/>
+      </w:r>
+      <w:r>
+        <w:rPr>
+          <w:noProof/>
+        </w:rPr>
+        <w:t>15</w:t>
+      </w:r>
+      <w:r>
+        <w:fldChar w:fldCharType="end"/>
+      </w:r>
+      <w:r>
+        <w:t>-</w:t>
+      </w:r>
+      <w:proofErr w:type="spellStart"/>
+      <w:r>
+        <w:t>Backup</w:t>
+      </w:r>
+      <w:proofErr w:type="spellEnd"/>
+      <w:r>
+        <w:t xml:space="preserve"> DB</w:t>
+      </w:r>
+    </w:p>
+    <w:p/>
     <w:sectPr>
+      <w:footerReference w:type="default" r:id="rId23"/>
       <w:pgSz w:w="11906" w:h="16838"/>
       <w:pgMar w:top="1417" w:right="1701" w:bottom="1417" w:left="1701" w:header="708" w:footer="708" w:gutter="0"/>
       <w:cols w:space="708"/>
@@ -494,6 +2094,112 @@
     </w:sectPr>
   </w:body>
 </w:document>
+</file>
+
+<file path=word/endnotes.xml><?xml version="1.0" encoding="utf-8"?>
+<w:endnotes xmlns:wpc="http://schemas.microsoft.com/office/word/2010/wordprocessingCanvas" xmlns:cx="http://schemas.microsoft.com/office/drawing/2014/chartex" xmlns:cx1="http://schemas.microsoft.com/office/drawing/2015/9/8/chartex" xmlns:mc="http://schemas.openxmlformats.org/markup-compatibility/2006" xmlns:o="urn:schemas-microsoft-com:office:office" xmlns:r="http://schemas.openxmlformats.org/officeDocument/2006/relationships" xmlns:m="http://schemas.openxmlformats.org/officeDocument/2006/math" xmlns:v="urn:schemas-microsoft-com:vml" xmlns:wp14="http://schemas.microsoft.com/office/word/2010/wordprocessingDrawing" xmlns:wp="http://schemas.openxmlformats.org/drawingml/2006/wordprocessingDrawing" xmlns:w10="urn:schemas-microsoft-com:office:word" xmlns:w="http://schemas.openxmlformats.org/wordprocessingml/2006/main" xmlns:w14="http://schemas.microsoft.com/office/word/2010/wordml" xmlns:w15="http://schemas.microsoft.com/office/word/2012/wordml" xmlns:w16se="http://schemas.microsoft.com/office/word/2015/wordml/symex" xmlns:wpg="http://schemas.microsoft.com/office/word/2010/wordprocessingGroup" xmlns:wpi="http://schemas.microsoft.com/office/word/2010/wordprocessingInk" xmlns:wne="http://schemas.microsoft.com/office/word/2006/wordml" xmlns:wps="http://schemas.microsoft.com/office/word/2010/wordprocessingShape" mc:Ignorable="w14 w15 w16se wp14">
+  <w:endnote w:type="separator" w:id="-1">
+    <w:p>
+      <w:pPr>
+        <w:spacing w:after="0" w:line="240" w:lineRule="auto"/>
+      </w:pPr>
+      <w:r>
+        <w:separator/>
+      </w:r>
+    </w:p>
+  </w:endnote>
+  <w:endnote w:type="continuationSeparator" w:id="0">
+    <w:p>
+      <w:pPr>
+        <w:spacing w:after="0" w:line="240" w:lineRule="auto"/>
+      </w:pPr>
+      <w:r>
+        <w:continuationSeparator/>
+      </w:r>
+    </w:p>
+  </w:endnote>
+</w:endnotes>
+</file>
+
+<file path=word/footer1.xml><?xml version="1.0" encoding="utf-8"?>
+<w:ftr xmlns:wpc="http://schemas.microsoft.com/office/word/2010/wordprocessingCanvas" xmlns:cx="http://schemas.microsoft.com/office/drawing/2014/chartex" xmlns:cx1="http://schemas.microsoft.com/office/drawing/2015/9/8/chartex" xmlns:mc="http://schemas.openxmlformats.org/markup-compatibility/2006" xmlns:o="urn:schemas-microsoft-com:office:office" xmlns:r="http://schemas.openxmlformats.org/officeDocument/2006/relationships" xmlns:m="http://schemas.openxmlformats.org/officeDocument/2006/math" xmlns:v="urn:schemas-microsoft-com:vml" xmlns:wp14="http://schemas.microsoft.com/office/word/2010/wordprocessingDrawing" xmlns:wp="http://schemas.openxmlformats.org/drawingml/2006/wordprocessingDrawing" xmlns:w10="urn:schemas-microsoft-com:office:word" xmlns:w="http://schemas.openxmlformats.org/wordprocessingml/2006/main" xmlns:w14="http://schemas.microsoft.com/office/word/2010/wordml" xmlns:w15="http://schemas.microsoft.com/office/word/2012/wordml" xmlns:w16se="http://schemas.microsoft.com/office/word/2015/wordml/symex" xmlns:wpg="http://schemas.microsoft.com/office/word/2010/wordprocessingGroup" xmlns:wpi="http://schemas.microsoft.com/office/word/2010/wordprocessingInk" xmlns:wne="http://schemas.microsoft.com/office/word/2006/wordml" xmlns:wps="http://schemas.microsoft.com/office/word/2010/wordprocessingShape" mc:Ignorable="w14 w15 w16se wp14">
+  <w:p>
+    <w:pPr>
+      <w:pStyle w:val="Orri-oina"/>
+      <w:jc w:val="center"/>
+      <w:rPr>
+        <w:caps/>
+        <w:color w:val="5B9BD5" w:themeColor="accent1"/>
+      </w:rPr>
+    </w:pPr>
+    <w:r>
+      <w:rPr>
+        <w:caps/>
+        <w:color w:val="5B9BD5" w:themeColor="accent1"/>
+      </w:rPr>
+      <w:fldChar w:fldCharType="begin"/>
+    </w:r>
+    <w:r>
+      <w:rPr>
+        <w:caps/>
+        <w:color w:val="5B9BD5" w:themeColor="accent1"/>
+      </w:rPr>
+      <w:instrText>PAGE   \* MERGEFORMAT</w:instrText>
+    </w:r>
+    <w:r>
+      <w:rPr>
+        <w:caps/>
+        <w:color w:val="5B9BD5" w:themeColor="accent1"/>
+      </w:rPr>
+      <w:fldChar w:fldCharType="separate"/>
+    </w:r>
+    <w:r>
+      <w:rPr>
+        <w:caps/>
+        <w:noProof/>
+        <w:color w:val="5B9BD5" w:themeColor="accent1"/>
+      </w:rPr>
+      <w:t>4</w:t>
+    </w:r>
+    <w:r>
+      <w:rPr>
+        <w:caps/>
+        <w:color w:val="5B9BD5" w:themeColor="accent1"/>
+      </w:rPr>
+      <w:fldChar w:fldCharType="end"/>
+    </w:r>
+  </w:p>
+  <w:p>
+    <w:pPr>
+      <w:pStyle w:val="Orri-oina"/>
+    </w:pPr>
+  </w:p>
+</w:ftr>
+</file>
+
+<file path=word/footnotes.xml><?xml version="1.0" encoding="utf-8"?>
+<w:footnotes xmlns:wpc="http://schemas.microsoft.com/office/word/2010/wordprocessingCanvas" xmlns:cx="http://schemas.microsoft.com/office/drawing/2014/chartex" xmlns:cx1="http://schemas.microsoft.com/office/drawing/2015/9/8/chartex" xmlns:mc="http://schemas.openxmlformats.org/markup-compatibility/2006" xmlns:o="urn:schemas-microsoft-com:office:office" xmlns:r="http://schemas.openxmlformats.org/officeDocument/2006/relationships" xmlns:m="http://schemas.openxmlformats.org/officeDocument/2006/math" xmlns:v="urn:schemas-microsoft-com:vml" xmlns:wp14="http://schemas.microsoft.com/office/word/2010/wordprocessingDrawing" xmlns:wp="http://schemas.openxmlformats.org/drawingml/2006/wordprocessingDrawing" xmlns:w10="urn:schemas-microsoft-com:office:word" xmlns:w="http://schemas.openxmlformats.org/wordprocessingml/2006/main" xmlns:w14="http://schemas.microsoft.com/office/word/2010/wordml" xmlns:w15="http://schemas.microsoft.com/office/word/2012/wordml" xmlns:w16se="http://schemas.microsoft.com/office/word/2015/wordml/symex" xmlns:wpg="http://schemas.microsoft.com/office/word/2010/wordprocessingGroup" xmlns:wpi="http://schemas.microsoft.com/office/word/2010/wordprocessingInk" xmlns:wne="http://schemas.microsoft.com/office/word/2006/wordml" xmlns:wps="http://schemas.microsoft.com/office/word/2010/wordprocessingShape" mc:Ignorable="w14 w15 w16se wp14">
+  <w:footnote w:type="separator" w:id="-1">
+    <w:p>
+      <w:pPr>
+        <w:spacing w:after="0" w:line="240" w:lineRule="auto"/>
+      </w:pPr>
+      <w:r>
+        <w:separator/>
+      </w:r>
+    </w:p>
+  </w:footnote>
+  <w:footnote w:type="continuationSeparator" w:id="0">
+    <w:p>
+      <w:pPr>
+        <w:spacing w:after="0" w:line="240" w:lineRule="auto"/>
+      </w:pPr>
+      <w:r>
+        <w:continuationSeparator/>
+      </w:r>
+    </w:p>
+  </w:footnote>
+</w:footnotes>
 </file>
 
 <file path=word/numbering.xml><?xml version="1.0" encoding="utf-8"?>
@@ -1263,6 +2969,75 @@
       <w:contextualSpacing/>
     </w:pPr>
   </w:style>
+  <w:style w:type="paragraph" w:styleId="Goiburua">
+    <w:name w:val="header"/>
+    <w:basedOn w:val="Normala"/>
+    <w:link w:val="GoiburuaKar"/>
+    <w:uiPriority w:val="99"/>
+    <w:unhideWhenUsed/>
+    <w:rsid w:val="00A23CF4"/>
+    <w:pPr>
+      <w:tabs>
+        <w:tab w:val="center" w:pos="4252"/>
+        <w:tab w:val="right" w:pos="8504"/>
+      </w:tabs>
+      <w:spacing w:after="0" w:line="240" w:lineRule="auto"/>
+    </w:pPr>
+  </w:style>
+  <w:style w:type="character" w:customStyle="1" w:styleId="GoiburuaKar">
+    <w:name w:val="Goiburua Kar"/>
+    <w:basedOn w:val="Paragrafoarenletra-tipolehenetsia"/>
+    <w:link w:val="Goiburua"/>
+    <w:uiPriority w:val="99"/>
+    <w:rsid w:val="00A23CF4"/>
+    <w:rPr>
+      <w:lang w:val="eu-ES"/>
+    </w:rPr>
+  </w:style>
+  <w:style w:type="paragraph" w:styleId="Orri-oina">
+    <w:name w:val="footer"/>
+    <w:basedOn w:val="Normala"/>
+    <w:link w:val="Orri-oinaKar"/>
+    <w:uiPriority w:val="99"/>
+    <w:unhideWhenUsed/>
+    <w:rsid w:val="00A23CF4"/>
+    <w:pPr>
+      <w:tabs>
+        <w:tab w:val="center" w:pos="4252"/>
+        <w:tab w:val="right" w:pos="8504"/>
+      </w:tabs>
+      <w:spacing w:after="0" w:line="240" w:lineRule="auto"/>
+    </w:pPr>
+  </w:style>
+  <w:style w:type="character" w:customStyle="1" w:styleId="Orri-oinaKar">
+    <w:name w:val="Orri-oina Kar"/>
+    <w:basedOn w:val="Paragrafoarenletra-tipolehenetsia"/>
+    <w:link w:val="Orri-oina"/>
+    <w:uiPriority w:val="99"/>
+    <w:rsid w:val="00A23CF4"/>
+    <w:rPr>
+      <w:lang w:val="eu-ES"/>
+    </w:rPr>
+  </w:style>
+  <w:style w:type="paragraph" w:styleId="Epigrafea">
+    <w:name w:val="caption"/>
+    <w:basedOn w:val="Normala"/>
+    <w:next w:val="Normala"/>
+    <w:uiPriority w:val="35"/>
+    <w:unhideWhenUsed/>
+    <w:qFormat/>
+    <w:rsid w:val="00E45C01"/>
+    <w:pPr>
+      <w:spacing w:after="200" w:line="240" w:lineRule="auto"/>
+    </w:pPr>
+    <w:rPr>
+      <w:i/>
+      <w:iCs/>
+      <w:color w:val="44546A" w:themeColor="text2"/>
+      <w:sz w:val="18"/>
+      <w:szCs w:val="18"/>
+    </w:rPr>
+  </w:style>
 </w:styles>
 </file>
 
@@ -1525,4 +3300,16 @@
     </a:ext>
   </a:extLst>
 </a:theme>
+</file>
+
+<file path=customXml/item1.xml><?xml version="1.0" encoding="utf-8"?>
+<b:Sources xmlns:b="http://schemas.openxmlformats.org/officeDocument/2006/bibliography" xmlns="http://schemas.openxmlformats.org/officeDocument/2006/bibliography" SelectedStyle="\APASixthEditionOfficeOnline.xsl" StyleName="APA" Version="6"/>
+</file>
+
+<file path=customXml/itemProps1.xml><?xml version="1.0" encoding="utf-8"?>
+<ds:datastoreItem xmlns:ds="http://schemas.openxmlformats.org/officeDocument/2006/customXml" ds:itemID="{F2ABC883-4153-40D7-B69E-2730997462B6}">
+  <ds:schemaRefs>
+    <ds:schemaRef ds:uri="http://schemas.openxmlformats.org/officeDocument/2006/bibliography"/>
+  </ds:schemaRefs>
+</ds:datastoreItem>
 </file>
</xml_diff>

<commit_message>
Aplikazioa zuzentzen eta enkriptazioa geitzen
</commit_message>
<xml_diff>
--- a/Mugarriak/Datu-Baseak/Documentoak/2.9.docx
+++ b/Mugarriak/Datu-Baseak/Documentoak/2.9.docx
@@ -1414,15 +1414,7 @@
         <w:fldChar w:fldCharType="end"/>
       </w:r>
       <w:r>
-        <w:t>-</w:t>
-      </w:r>
-      <w:proofErr w:type="spellStart"/>
-      <w:r>
-        <w:t>Backup</w:t>
-      </w:r>
-      <w:proofErr w:type="spellEnd"/>
-      <w:r>
-        <w:t xml:space="preserve"> DB</w:t>
+        <w:t>-Backup DB</w:t>
       </w:r>
     </w:p>
     <w:p>
@@ -1976,10 +1968,10 @@
       <w:r>
         <w:lastRenderedPageBreak/>
         <w:drawing>
-          <wp:inline distT="0" distB="0" distL="0" distR="0" wp14:anchorId="2FF4F6EF" wp14:editId="24D73979">
-            <wp:extent cx="4620270" cy="2305372"/>
-            <wp:effectExtent l="0" t="0" r="8890" b="0"/>
-            <wp:docPr id="18" name="Irudia 18"/>
+          <wp:inline distT="0" distB="0" distL="0" distR="0" wp14:anchorId="5C37B3E0" wp14:editId="18282679">
+            <wp:extent cx="5400040" cy="1778000"/>
+            <wp:effectExtent l="0" t="0" r="0" b="0"/>
+            <wp:docPr id="19" name="Irudia 19"/>
             <wp:cNvGraphicFramePr>
               <a:graphicFrameLocks xmlns:a="http://schemas.openxmlformats.org/drawingml/2006/main" noChangeAspect="1"/>
             </wp:cNvGraphicFramePr>
@@ -1999,7 +1991,7 @@
                   <pic:spPr>
                     <a:xfrm>
                       <a:off x="0" y="0"/>
-                      <a:ext cx="4620270" cy="2305372"/>
+                      <a:ext cx="5400040" cy="1778000"/>
                     </a:xfrm>
                     <a:prstGeom prst="rect">
                       <a:avLst/>
@@ -2013,10 +2005,10 @@
       </w:r>
       <w:r>
         <w:drawing>
-          <wp:inline distT="0" distB="0" distL="0" distR="0" wp14:anchorId="59EE28F8" wp14:editId="32A90699">
-            <wp:extent cx="4744112" cy="2610214"/>
+          <wp:inline distT="0" distB="0" distL="0" distR="0" wp14:anchorId="11EDCA15" wp14:editId="73EF93C6">
+            <wp:extent cx="5400040" cy="1799590"/>
             <wp:effectExtent l="0" t="0" r="0" b="0"/>
-            <wp:docPr id="20" name="Irudia 20"/>
+            <wp:docPr id="21" name="Irudia 21"/>
             <wp:cNvGraphicFramePr>
               <a:graphicFrameLocks xmlns:a="http://schemas.openxmlformats.org/drawingml/2006/main" noChangeAspect="1"/>
             </wp:cNvGraphicFramePr>
@@ -2036,7 +2028,7 @@
                   <pic:spPr>
                     <a:xfrm>
                       <a:off x="0" y="0"/>
-                      <a:ext cx="4744112" cy="2610214"/>
+                      <a:ext cx="5400040" cy="1799590"/>
                     </a:xfrm>
                     <a:prstGeom prst="rect">
                       <a:avLst/>
@@ -2048,11 +2040,48 @@
           </wp:inline>
         </w:drawing>
       </w:r>
+      <w:r>
+        <w:drawing>
+          <wp:inline distT="0" distB="0" distL="0" distR="0" wp14:anchorId="609DEB04" wp14:editId="33E041C0">
+            <wp:extent cx="3191320" cy="876422"/>
+            <wp:effectExtent l="0" t="0" r="9525" b="0"/>
+            <wp:docPr id="22" name="Irudia 22"/>
+            <wp:cNvGraphicFramePr>
+              <a:graphicFrameLocks xmlns:a="http://schemas.openxmlformats.org/drawingml/2006/main" noChangeAspect="1"/>
+            </wp:cNvGraphicFramePr>
+            <a:graphic xmlns:a="http://schemas.openxmlformats.org/drawingml/2006/main">
+              <a:graphicData uri="http://schemas.openxmlformats.org/drawingml/2006/picture">
+                <pic:pic xmlns:pic="http://schemas.openxmlformats.org/drawingml/2006/picture">
+                  <pic:nvPicPr>
+                    <pic:cNvPr id="1" name=""/>
+                    <pic:cNvPicPr/>
+                  </pic:nvPicPr>
+                  <pic:blipFill>
+                    <a:blip r:embed="rId25"/>
+                    <a:stretch>
+                      <a:fillRect/>
+                    </a:stretch>
+                  </pic:blipFill>
+                  <pic:spPr>
+                    <a:xfrm>
+                      <a:off x="0" y="0"/>
+                      <a:ext cx="3191320" cy="876422"/>
+                    </a:xfrm>
+                    <a:prstGeom prst="rect">
+                      <a:avLst/>
+                    </a:prstGeom>
+                  </pic:spPr>
+                </pic:pic>
+              </a:graphicData>
+            </a:graphic>
+          </wp:inline>
+        </w:drawing>
+      </w:r>
       <w:bookmarkStart w:id="0" w:name="_GoBack"/>
       <w:bookmarkEnd w:id="0"/>
     </w:p>
     <w:sectPr>
-      <w:footerReference w:type="default" r:id="rId25"/>
+      <w:footerReference w:type="default" r:id="rId26"/>
       <w:pgSz w:w="11906" w:h="16838"/>
       <w:pgMar w:top="1417" w:right="1701" w:bottom="1417" w:left="1701" w:header="708" w:footer="708" w:gutter="0"/>
       <w:cols w:space="708"/>
@@ -3273,7 +3302,7 @@
 </file>
 
 <file path=customXml/itemProps1.xml><?xml version="1.0" encoding="utf-8"?>
-<ds:datastoreItem xmlns:ds="http://schemas.openxmlformats.org/officeDocument/2006/customXml" ds:itemID="{A4321C67-ECCF-4550-A795-40FF52ECDAA5}">
+<ds:datastoreItem xmlns:ds="http://schemas.openxmlformats.org/officeDocument/2006/customXml" ds:itemID="{9BB33A47-B9F3-4E29-AB34-AB20B4AEC5F2}">
   <ds:schemaRefs>
     <ds:schemaRef ds:uri="http://schemas.openxmlformats.org/officeDocument/2006/bibliography"/>
   </ds:schemaRefs>

</xml_diff>